<commit_message>
ho aggiunto a cazzo
</commit_message>
<xml_diff>
--- a/Domande e appunti.docx
+++ b/Domande e appunti.docx
@@ -70,29 +70,13 @@
         <w:pStyle w:val="Paragrafoelenco"/>
       </w:pPr>
       <w:r>
-        <w:t xml:space="preserve">Salesforce è una web </w:t>
-      </w:r>
-      <w:proofErr w:type="spellStart"/>
-      <w:r>
-        <w:t>application</w:t>
-      </w:r>
-      <w:proofErr w:type="spellEnd"/>
-      <w:r>
-        <w:t xml:space="preserve"> che si usa tramite browser, su un server. </w:t>
+        <w:t xml:space="preserve">Salesforce è una web application che si usa tramite browser, su un server. </w:t>
       </w:r>
       <w:r>
         <w:t xml:space="preserve">È </w:t>
       </w:r>
       <w:r>
-        <w:t xml:space="preserve">un CRM (Customer </w:t>
-      </w:r>
-      <w:proofErr w:type="spellStart"/>
-      <w:r>
-        <w:t>Relationship</w:t>
-      </w:r>
-      <w:proofErr w:type="spellEnd"/>
-      <w:r>
-        <w:t xml:space="preserve"> Management), piattaforma basata su cloud per costruire applicazioni. Salesforce offre servizi di infrastrutture, servizi applicativi e servizi di operazione.</w:t>
+        <w:t>un CRM (Customer Relationship Management), piattaforma basata su cloud per costruire applicazioni. Salesforce offre servizi di infrastrutture, servizi applicativi e servizi di operazione.</w:t>
       </w:r>
     </w:p>
     <w:p>
@@ -151,15 +135,7 @@
         <w:pStyle w:val="Paragrafoelenco"/>
       </w:pPr>
       <w:r>
-        <w:t xml:space="preserve">In aggiunta al CRM posso creare altre APP custom, come la gestione delle certificazioni, il tutto sempre partendo dalla lighting </w:t>
-      </w:r>
-      <w:proofErr w:type="spellStart"/>
-      <w:r>
-        <w:t>platform</w:t>
-      </w:r>
-      <w:proofErr w:type="spellEnd"/>
-      <w:r>
-        <w:t>.</w:t>
+        <w:t>In aggiunta al CRM posso creare altre APP custom, come la gestione delle certificazioni, il tutto sempre partendo dalla lighting platform.</w:t>
       </w:r>
     </w:p>
     <w:p>
@@ -298,15 +274,7 @@
         <w:pStyle w:val="Paragrafoelenco"/>
       </w:pPr>
       <w:r>
-        <w:t xml:space="preserve">Livelli di </w:t>
-      </w:r>
-      <w:proofErr w:type="spellStart"/>
-      <w:r>
-        <w:t>un’app</w:t>
-      </w:r>
-      <w:proofErr w:type="spellEnd"/>
-      <w:r>
-        <w:t xml:space="preserve"> di SF: </w:t>
+        <w:t xml:space="preserve">Livelli di un’app di SF: </w:t>
       </w:r>
       <w:r>
         <w:rPr>
@@ -315,71 +283,48 @@
         <w:t>User Interface</w:t>
       </w:r>
       <w:r>
-        <w:t xml:space="preserve"> (</w:t>
-      </w:r>
-      <w:proofErr w:type="spellStart"/>
-      <w:r>
-        <w:t>view</w:t>
-      </w:r>
-      <w:proofErr w:type="spellEnd"/>
-      <w:r>
-        <w:t xml:space="preserve">), </w:t>
+        <w:t xml:space="preserve"> (view), </w:t>
       </w:r>
       <w:r>
         <w:rPr>
           <w:u w:val="single"/>
         </w:rPr>
-        <w:t xml:space="preserve">Business </w:t>
-      </w:r>
-      <w:proofErr w:type="spellStart"/>
+        <w:t>Business Logic</w:t>
+      </w:r>
+      <w:r>
+        <w:t xml:space="preserve"> (i programmi controller), </w:t>
+      </w:r>
       <w:r>
         <w:rPr>
           <w:u w:val="single"/>
         </w:rPr>
-        <w:t>Logic</w:t>
-      </w:r>
-      <w:proofErr w:type="spellEnd"/>
-      <w:r>
-        <w:t xml:space="preserve"> (i programmi controller), </w:t>
+        <w:t>Data</w:t>
+      </w:r>
+      <w:r>
+        <w:t xml:space="preserve"> (object, model, entities, ecc.)</w:t>
+      </w:r>
+    </w:p>
+    <w:p>
+      <w:pPr>
+        <w:pStyle w:val="Paragrafoelenco"/>
+      </w:pPr>
+      <w:r>
+        <w:t xml:space="preserve">Le applicazioni su Salesforce hanno queste caratteristiche: </w:t>
       </w:r>
       <w:r>
         <w:rPr>
           <w:u w:val="single"/>
         </w:rPr>
-        <w:t>Data</w:t>
-      </w:r>
-      <w:r>
-        <w:t xml:space="preserve"> (</w:t>
-      </w:r>
-      <w:proofErr w:type="spellStart"/>
-      <w:r>
-        <w:t>object</w:t>
-      </w:r>
-      <w:proofErr w:type="spellEnd"/>
-      <w:r>
-        <w:t xml:space="preserve">, model, </w:t>
-      </w:r>
-      <w:proofErr w:type="spellStart"/>
-      <w:r>
-        <w:t>entities</w:t>
-      </w:r>
-      <w:proofErr w:type="spellEnd"/>
-      <w:r>
-        <w:t>, ecc.)</w:t>
-      </w:r>
-    </w:p>
-    <w:p>
-      <w:pPr>
-        <w:pStyle w:val="Paragrafoelenco"/>
-      </w:pPr>
-      <w:r>
-        <w:t xml:space="preserve">Le applicazioni su Salesforce hanno queste caratteristiche: </w:t>
+        <w:t>accesso sicuro</w:t>
+      </w:r>
+      <w:r>
+        <w:t xml:space="preserve">, </w:t>
       </w:r>
       <w:r>
         <w:rPr>
           <w:u w:val="single"/>
         </w:rPr>
-        <w:t>accesso sicuro</w:t>
+        <w:t>automazione della logica</w:t>
       </w:r>
       <w:r>
         <w:t xml:space="preserve">, </w:t>
@@ -388,24 +333,15 @@
         <w:rPr>
           <w:u w:val="single"/>
         </w:rPr>
-        <w:t>automazione della logica</w:t>
-      </w:r>
-      <w:r>
-        <w:t xml:space="preserve">, </w:t>
+        <w:t>estrapolazione e analisi dei dati</w:t>
+      </w:r>
+      <w:r>
+        <w:t xml:space="preserve"> (grafici, ecc..), </w:t>
       </w:r>
       <w:r>
         <w:rPr>
           <w:u w:val="single"/>
         </w:rPr>
-        <w:t>estrapolazione e analisi dei dati</w:t>
-      </w:r>
-      <w:r>
-        <w:t xml:space="preserve"> (grafici, ecc..), </w:t>
-      </w:r>
-      <w:r>
-        <w:rPr>
-          <w:u w:val="single"/>
-        </w:rPr>
         <w:t>Data Management</w:t>
       </w:r>
       <w:r>
@@ -417,15 +353,7 @@
         <w:pStyle w:val="Paragrafoelenco"/>
       </w:pPr>
       <w:r>
-        <w:t xml:space="preserve">Salesforce si divide ulteriormente in “LOW CODE” e “PRO CODE”, anche se SF preferisce il Low code: per Low Code si intende il dichiarativo, ossia tutto ciò che ha a che fare con l’interfaccia, gli oggetti e i loro campi, le relazioni, model; per Pro Code si intende tutto ciò che ha a che fare con Apex, Flow, </w:t>
-      </w:r>
-      <w:proofErr w:type="spellStart"/>
-      <w:r>
-        <w:t>Visualforce</w:t>
-      </w:r>
-      <w:proofErr w:type="spellEnd"/>
-      <w:r>
-        <w:t>,</w:t>
+        <w:t>Salesforce si divide ulteriormente in “LOW CODE” e “PRO CODE”, anche se SF preferisce il Low code: per Low Code si intende il dichiarativo, ossia tutto ciò che ha a che fare con l’interfaccia, gli oggetti e i loro campi, le relazioni, model; per Pro Code si intende tutto ciò che ha a che fare con Apex, Flow, Visualforce,</w:t>
       </w:r>
       <w:r>
         <w:t xml:space="preserve"> </w:t>
@@ -622,14 +550,12 @@
       <w:r>
         <w:t xml:space="preserve">, </w:t>
       </w:r>
-      <w:proofErr w:type="spellStart"/>
       <w:r>
         <w:rPr>
           <w:u w:val="single"/>
         </w:rPr>
         <w:t>LastModifiedBy</w:t>
       </w:r>
-      <w:proofErr w:type="spellEnd"/>
       <w:r>
         <w:t xml:space="preserve">, </w:t>
       </w:r>
@@ -642,14 +568,12 @@
       <w:r>
         <w:t xml:space="preserve">, </w:t>
       </w:r>
-      <w:proofErr w:type="spellStart"/>
       <w:r>
         <w:rPr>
           <w:u w:val="single"/>
         </w:rPr>
         <w:t>OwnerID</w:t>
       </w:r>
-      <w:proofErr w:type="spellEnd"/>
       <w:r>
         <w:t xml:space="preserve">. Gli altri campi vengono creati da noi e hanno l’__c, perché sono </w:t>
       </w:r>
@@ -669,23 +593,7 @@
         <w:pStyle w:val="Paragrafoelenco"/>
       </w:pPr>
       <w:r>
-        <w:t xml:space="preserve">Su </w:t>
-      </w:r>
-      <w:proofErr w:type="spellStart"/>
-      <w:r>
-        <w:t>Lightnint</w:t>
-      </w:r>
-      <w:proofErr w:type="spellEnd"/>
-      <w:r>
-        <w:t xml:space="preserve"> </w:t>
-      </w:r>
-      <w:proofErr w:type="spellStart"/>
-      <w:r>
-        <w:t>platform</w:t>
-      </w:r>
-      <w:proofErr w:type="spellEnd"/>
-      <w:r>
-        <w:t xml:space="preserve"> ci sono </w:t>
+        <w:t xml:space="preserve">Su Lightnint platform ci sono </w:t>
       </w:r>
       <w:r>
         <w:t>anche i “System Object”, ossia oggetti per il funzionamento interno di Salesforce, che non possono essere modificati.</w:t>
@@ -802,6 +710,9 @@
       </w:pPr>
       <w:r>
         <w:t xml:space="preserve">È fondamentale per la comprensione della org, e si può vedere in forma riassuntiva nello Schema Builder dell’interfaccia di Setup. </w:t>
+      </w:r>
+      <w:r>
+        <w:t>sdhfaiskdhfjskjdhf</w:t>
       </w:r>
     </w:p>
     <w:sectPr>

</xml_diff>

<commit_message>
22:57 giusto per sicurezza
</commit_message>
<xml_diff>
--- a/Domande e appunti.docx
+++ b/Domande e appunti.docx
@@ -1948,10 +1948,7 @@
         <w:pStyle w:val="Paragrafoelenco"/>
       </w:pPr>
       <w:r>
-        <w:t xml:space="preserve">Determina </w:t>
-      </w:r>
-      <w:r>
-        <w:t xml:space="preserve">l’accesso a specifici </w:t>
+        <w:t xml:space="preserve">Determina l’accesso a specifici </w:t>
       </w:r>
       <w:r>
         <w:rPr>
@@ -1960,13 +1957,7 @@
         <w:t>record</w:t>
       </w:r>
       <w:r>
-        <w:t>, è comunque dipendente dal CRED, se non ho accesso all’oggetto no</w:t>
-      </w:r>
-      <w:r>
-        <w:t>n</w:t>
-      </w:r>
-      <w:r>
-        <w:t xml:space="preserve"> posso avere accesso al record.</w:t>
+        <w:t>, è comunque dipendente dal CRED, se non ho accesso all’oggetto non posso avere accesso al record.</w:t>
       </w:r>
     </w:p>
     <w:p>
@@ -2122,19 +2113,13 @@
         <w:ind w:left="720"/>
       </w:pPr>
       <w:r>
-        <w:t>S</w:t>
-      </w:r>
-      <w:r>
-        <w:t>i tratta di una forma di condivisione automatica, owner based (basata sul proprietario) o criteria based (basata su una condizione).</w:t>
+        <w:t>Si tratta di una forma di condivisione automatica, owner based (basata sul proprietario) o criteria based (basata su una condizione).</w:t>
       </w:r>
       <w:r>
         <w:t xml:space="preserve"> La</w:t>
       </w:r>
       <w:r>
-        <w:t xml:space="preserve"> condivisione può essere solo Read only (RO) o Read and Write (RW). Non posso condividere automaticamente il Full Access.</w:t>
-      </w:r>
-      <w:r>
-        <w:t xml:space="preserve"> </w:t>
+        <w:t xml:space="preserve"> condivisione può essere solo Read only (RO) o Read and Write (RW). Non posso condividere automaticamente il Full Access. </w:t>
       </w:r>
     </w:p>
     <w:p>
@@ -2412,65 +2397,119 @@
     <w:p>
       <w:pPr>
         <w:pStyle w:val="Paragrafoelenco"/>
+      </w:pPr>
+      <w:r>
+        <w:rPr>
+          <w:b/>
+          <w:bCs/>
+          <w:u w:val="single"/>
+        </w:rPr>
+        <w:t>OWNERSHIP:</w:t>
+      </w:r>
+    </w:p>
+    <w:p>
+      <w:pPr>
+        <w:pStyle w:val="Paragrafoelenco"/>
+      </w:pPr>
+      <w:r>
+        <w:t xml:space="preserve">Ho accesso al record perché lo ho creato io, se avevo il permesso per crearlo (C in CRED). La ownership fornisce full access. Supponiamo di avere </w:t>
+      </w:r>
+      <w:r>
+        <w:rPr>
+          <w:u w:val="single"/>
+        </w:rPr>
+        <w:t>CRE</w:t>
+      </w:r>
+      <w:r>
+        <w:t xml:space="preserve"> su un oggetto custom: potrò creare un record di quell’oggetto, leggerlo e modificarlo, ma non potrò cancellare gli elementi creati, neanche quelli creati da me, perché pur avendo il massimo accesso, non ho il permesso necessario per fare delete. Accessi e permessi si devono incrociare.</w:t>
+      </w:r>
+    </w:p>
+    <w:p>
+      <w:pPr>
+        <w:pStyle w:val="Paragrafoelenco"/>
+      </w:pPr>
+    </w:p>
+    <w:p>
+      <w:pPr>
+        <w:pStyle w:val="Paragrafoelenco"/>
+      </w:pPr>
+      <w:r>
+        <w:rPr>
+          <w:b/>
+          <w:bCs/>
+          <w:u w:val="single"/>
+        </w:rPr>
+        <w:t>ROLE HIERARCHY</w:t>
+      </w:r>
+      <w:r>
+        <w:t>:</w:t>
+      </w:r>
+    </w:p>
+    <w:p>
+      <w:pPr>
+        <w:pStyle w:val="Paragrafoelenco"/>
+      </w:pPr>
+      <w:r>
+        <w:t>Un ruolo può controllare il livello di accesso ai record di un utente. Ogni user ha al massimo UN ruolo. La Role Hierarchy controlla l’accesso al record tramite lo sharing model. Si può decidere se attivare lo sharing che attiva il rollup della gerarchia, ma solo per i custom object.</w:t>
+      </w:r>
+    </w:p>
+    <w:p>
+      <w:pPr>
+        <w:pStyle w:val="Paragrafoelenco"/>
         <w:rPr>
           <w:lang w:val="en-US"/>
         </w:rPr>
       </w:pPr>
       <w:r>
         <w:rPr>
-          <w:b/>
-          <w:bCs/>
-          <w:u w:val="single"/>
           <w:lang w:val="en-US"/>
         </w:rPr>
-        <w:t>OWNERSHIP:</w:t>
-      </w:r>
-    </w:p>
-    <w:p>
-      <w:pPr>
-        <w:pStyle w:val="Paragrafoelenco"/>
-      </w:pPr>
-      <w:r>
-        <w:t>Ho accesso al record perché lo ho creato io, se avevo il permesso per crearlo (C in CRED). La ownership fornisce full access</w:t>
-      </w:r>
-      <w:r>
-        <w:t xml:space="preserve">. </w:t>
-      </w:r>
-      <w:r>
-        <w:t xml:space="preserve">Supponiamo di avere </w:t>
-      </w:r>
-      <w:r>
-        <w:rPr>
-          <w:u w:val="single"/>
-        </w:rPr>
-        <w:t>CRE</w:t>
-      </w:r>
-      <w:r>
-        <w:t xml:space="preserve"> su un oggetto custom</w:t>
-      </w:r>
-      <w:r>
-        <w:t xml:space="preserve">: potrò creare un record di quell’oggetto, leggerlo e modificarlo, ma non potrò cancellare gli elementi creati, neanche quelli creati da me, </w:t>
-      </w:r>
-      <w:r>
-        <w:t>perché pur avendo il massimo accesso, non ho il permesso necessario per fare delete. Accessi e permessi si devono incrociare.</w:t>
-      </w:r>
-    </w:p>
-    <w:p>
-      <w:pPr>
-        <w:pStyle w:val="Paragrafoelenco"/>
-      </w:pPr>
-    </w:p>
-    <w:p>
-      <w:pPr>
-        <w:pStyle w:val="Paragrafoelenco"/>
-      </w:pPr>
-      <w:r>
-        <w:rPr>
-          <w:b/>
-          <w:bCs/>
-          <w:u w:val="single"/>
-        </w:rPr>
-        <w:t>ROLE HIERARCHY</w:t>
+        <w:t>Sharing “verticale” -&gt; Hierarchy</w:t>
+      </w:r>
+    </w:p>
+    <w:p>
+      <w:pPr>
+        <w:pStyle w:val="Paragrafoelenco"/>
+        <w:rPr>
+          <w:lang w:val="en-US"/>
+        </w:rPr>
+      </w:pPr>
+      <w:r>
+        <w:rPr>
+          <w:lang w:val="en-US"/>
+        </w:rPr>
+        <w:t>Sharing “orizzontale” -&gt; OWD</w:t>
+      </w:r>
+    </w:p>
+    <w:p>
+      <w:pPr>
+        <w:pStyle w:val="Paragrafoelenco"/>
+      </w:pPr>
+      <w:r>
+        <w:t>Immaginando di aver impostato la gerarchia, io posso vedere i record di tutti i ruoli sottoposti al mio. Lo sharing può fare ROLLUP di Hierarchy, eredito l’accesso dai miei sottoposti. Per gli Standard Object questo vale sempre e non si può cambiare. Per i Custom Object invece posso definire se ciò vale o no.</w:t>
+      </w:r>
+    </w:p>
+    <w:p>
+      <w:pPr>
+        <w:pStyle w:val="Paragrafoelenco"/>
+        <w:rPr>
+          <w:b/>
+          <w:bCs/>
+          <w:u w:val="single"/>
+        </w:rPr>
+      </w:pPr>
+    </w:p>
+    <w:p>
+      <w:pPr>
+        <w:pStyle w:val="Paragrafoelenco"/>
+      </w:pPr>
+      <w:r>
+        <w:rPr>
+          <w:b/>
+          <w:bCs/>
+          <w:u w:val="single"/>
+        </w:rPr>
+        <w:t>OWD</w:t>
       </w:r>
       <w:r>
         <w:t>:</w:t>
@@ -2481,80 +2520,7 @@
         <w:pStyle w:val="Paragrafoelenco"/>
       </w:pPr>
       <w:r>
-        <w:t>Un ruolo può controllare il livello di accesso ai record di un utente. Ogni user ha al massimo UN ruolo. La Role Hierarchy controlla l’accesso al record tramite lo sharing model. Si può decidere se attivare lo sharing che attiva il rollup della gerarchia, ma solo per i custom object.</w:t>
-      </w:r>
-    </w:p>
-    <w:p>
-      <w:pPr>
-        <w:pStyle w:val="Paragrafoelenco"/>
-      </w:pPr>
-      <w:r>
-        <w:t>Sharing “verticale” -&gt; Hierarchy</w:t>
-      </w:r>
-    </w:p>
-    <w:p>
-      <w:pPr>
-        <w:pStyle w:val="Paragrafoelenco"/>
-      </w:pPr>
-      <w:r>
-        <w:t>Sharing “orizzontale” -&gt; OWD</w:t>
-      </w:r>
-    </w:p>
-    <w:p>
-      <w:pPr>
-        <w:pStyle w:val="Paragrafoelenco"/>
-      </w:pPr>
-      <w:r>
-        <w:t>Immaginando di aver impostato la gerarchia, io posso vedere i record di tutti i ruoli sottoposti al mio</w:t>
-      </w:r>
-      <w:r>
-        <w:t>.</w:t>
-      </w:r>
-      <w:r>
-        <w:t xml:space="preserve"> Lo sharing può fare ROLLUP di Hierarchy, eredito l’accesso dai miei sottoposti. Per gli Standard Object questo vale sempre e non si può cambiare. Per i Custom Object invece posso definire se ciò vale o no</w:t>
-      </w:r>
-      <w:r>
-        <w:t>.</w:t>
-      </w:r>
-    </w:p>
-    <w:p>
-      <w:pPr>
-        <w:pStyle w:val="Paragrafoelenco"/>
-        <w:rPr>
-          <w:b/>
-          <w:bCs/>
-          <w:u w:val="single"/>
-        </w:rPr>
-      </w:pPr>
-    </w:p>
-    <w:p>
-      <w:pPr>
-        <w:pStyle w:val="Paragrafoelenco"/>
-      </w:pPr>
-      <w:r>
-        <w:rPr>
-          <w:b/>
-          <w:bCs/>
-          <w:u w:val="single"/>
-        </w:rPr>
-        <w:t>OWD</w:t>
-      </w:r>
-      <w:r>
-        <w:t>:</w:t>
-      </w:r>
-    </w:p>
-    <w:p>
-      <w:pPr>
-        <w:pStyle w:val="Paragrafoelenco"/>
-      </w:pPr>
-      <w:r>
-        <w:t>l’admin può determinare che tutti (di default, appunto) abbiano un livello di accesso ai record di un determinato oggetto. Questo viene deciso oggetto per oggetto</w:t>
-      </w:r>
-      <w:r>
-        <w:t xml:space="preserve">. È </w:t>
-      </w:r>
-      <w:r>
-        <w:t xml:space="preserve">il livello di accesso base definito sui record di un dato oggetto. Ci sono quattro possibilità principali: </w:t>
+        <w:t xml:space="preserve">l’admin può determinare che tutti (di default, appunto) abbiano un livello di accesso ai record di un determinato oggetto. Questo viene deciso oggetto per oggetto. È il livello di accesso base definito sui record di un dato oggetto. Ci sono quattro possibilità principali: </w:t>
       </w:r>
     </w:p>
     <w:p>
@@ -2630,17 +2596,17 @@
         <w:pStyle w:val="Paragrafoelenco"/>
       </w:pPr>
       <w:r>
-        <w:t>Sugli Oggetti Custom il Default è impostato su Public RW</w:t>
-      </w:r>
-      <w:r>
-        <w:t xml:space="preserve"> e quando ci sono più regole, prende il sopravvento quella più “permissiva”.</w:t>
-      </w:r>
-    </w:p>
-    <w:p>
-      <w:pPr>
-        <w:pStyle w:val="Paragrafoelenco"/>
-      </w:pPr>
-      <w:r>
+        <w:t>Sugli Oggetti Custom il Default è impostato su Public RW e quando ci sono più regole, prende il sopravvento quella più “permissiva”.</w:t>
+      </w:r>
+    </w:p>
+    <w:p>
+      <w:pPr>
+        <w:pStyle w:val="Paragrafoelenco"/>
+      </w:pPr>
+      <w:r>
+        <w:rPr>
+          <w:noProof/>
+        </w:rPr>
         <w:drawing>
           <wp:inline distT="0" distB="0" distL="0" distR="0" wp14:anchorId="1CFC9D6C" wp14:editId="5900AE42">
             <wp:extent cx="2859405" cy="1681721"/>
@@ -2756,32 +2722,16 @@
     <w:p>
       <w:pPr>
         <w:pStyle w:val="Paragrafoelenco"/>
-        <w:rPr>
-          <w:lang w:val="en-US"/>
-        </w:rPr>
-      </w:pPr>
-      <w:r>
-        <w:rPr>
-          <w:b/>
-          <w:bCs/>
-          <w:u w:val="single"/>
-          <w:lang w:val="en-US"/>
-        </w:rPr>
-        <w:t>TIPI DI S</w:t>
-      </w:r>
-      <w:r>
-        <w:rPr>
-          <w:b/>
-          <w:bCs/>
-          <w:u w:val="single"/>
-          <w:lang w:val="en-US"/>
-        </w:rPr>
-        <w:t>HARING</w:t>
-      </w:r>
-      <w:r>
-        <w:rPr>
-          <w:lang w:val="en-US"/>
-        </w:rPr>
+      </w:pPr>
+      <w:r>
+        <w:rPr>
+          <w:b/>
+          <w:bCs/>
+          <w:u w:val="single"/>
+        </w:rPr>
+        <w:t>TIPI DI SHARING</w:t>
+      </w:r>
+      <w:r>
         <w:t>:</w:t>
       </w:r>
     </w:p>
@@ -2836,13 +2786,7 @@
         <w:t xml:space="preserve"> condividere, come e con chi, con un programma, quindi automatico</w:t>
       </w:r>
       <w:r>
-        <w:t xml:space="preserve">, è un tipo di </w:t>
-      </w:r>
-      <w:r>
-        <w:t>programmazione visuale, ti permette di creare regole automatiche in maniera dichiarativa</w:t>
-      </w:r>
-      <w:r>
-        <w:t>.</w:t>
+        <w:t>, è un tipo di programmazione visuale, ti permette di creare regole automatiche in maniera dichiarativa.</w:t>
       </w:r>
     </w:p>
     <w:p>
@@ -2892,23 +2836,16 @@
     <w:p>
       <w:pPr>
         <w:pStyle w:val="Paragrafoelenco"/>
-        <w:rPr>
-          <w:lang w:val="en-US"/>
-        </w:rPr>
-      </w:pPr>
-      <w:r>
-        <w:rPr>
-          <w:b/>
-          <w:bCs/>
-          <w:u w:val="single"/>
-          <w:lang w:val="en-US"/>
+      </w:pPr>
+      <w:r>
+        <w:rPr>
+          <w:b/>
+          <w:bCs/>
+          <w:u w:val="single"/>
         </w:rPr>
         <w:t>PUBLIC GROUPS</w:t>
       </w:r>
       <w:r>
-        <w:rPr>
-          <w:lang w:val="en-US"/>
-        </w:rPr>
         <w:t>:</w:t>
       </w:r>
     </w:p>
@@ -2989,6 +2926,9 @@
         <w:pStyle w:val="Paragrafoelenco"/>
       </w:pPr>
       <w:r>
+        <w:rPr>
+          <w:noProof/>
+        </w:rPr>
         <w:drawing>
           <wp:inline distT="0" distB="0" distL="0" distR="0" wp14:anchorId="71DBDAF5" wp14:editId="02BB302C">
             <wp:extent cx="5018314" cy="2659851"/>
@@ -3160,15 +3100,13 @@
         <w:rPr>
           <w:b/>
           <w:bCs/>
-          <w:lang w:val="en-US"/>
-        </w:rPr>
-      </w:pPr>
-      <w:r>
-        <w:rPr>
-          <w:b/>
-          <w:bCs/>
-          <w:u w:val="single"/>
-          <w:lang w:val="en-US"/>
+        </w:rPr>
+      </w:pPr>
+      <w:r>
+        <w:rPr>
+          <w:b/>
+          <w:bCs/>
+          <w:u w:val="single"/>
         </w:rPr>
         <w:t>REGULAR EXPRESSION</w:t>
       </w:r>
@@ -3176,7 +3114,6 @@
         <w:rPr>
           <w:b/>
           <w:bCs/>
-          <w:lang w:val="en-US"/>
         </w:rPr>
         <w:t xml:space="preserve"> (</w:t>
       </w:r>
@@ -3185,7 +3122,6 @@
           <w:b/>
           <w:bCs/>
           <w:u w:val="single"/>
-          <w:lang w:val="en-US"/>
         </w:rPr>
         <w:t>REGEX</w:t>
       </w:r>
@@ -3193,7 +3129,6 @@
         <w:rPr>
           <w:b/>
           <w:bCs/>
-          <w:lang w:val="en-US"/>
         </w:rPr>
         <w:t>):</w:t>
       </w:r>
@@ -4066,6 +4001,7 @@
   <w:style w:type="character" w:default="1" w:styleId="Carpredefinitoparagrafo">
     <w:name w:val="Default Paragraph Font"/>
     <w:uiPriority w:val="1"/>
+    <w:semiHidden/>
     <w:unhideWhenUsed/>
   </w:style>
   <w:style w:type="table" w:default="1" w:styleId="Tabellanormale">

</xml_diff>

<commit_message>
19/01 - Domenico, Ludovica, Chiara, Mihaela
</commit_message>
<xml_diff>
--- a/Domande e appunti.docx
+++ b/Domande e appunti.docx
@@ -70,21 +70,45 @@
         <w:pStyle w:val="Paragrafoelenco"/>
       </w:pPr>
       <w:r>
-        <w:t xml:space="preserve">Salesforce è una web application che si usa tramite browser, su un server. </w:t>
+        <w:t xml:space="preserve">Salesforce è una web </w:t>
+      </w:r>
+      <w:proofErr w:type="spellStart"/>
+      <w:r>
+        <w:t>application</w:t>
+      </w:r>
+      <w:proofErr w:type="spellEnd"/>
+      <w:r>
+        <w:t xml:space="preserve"> che si usa tramite browser, su un server. </w:t>
       </w:r>
       <w:r>
         <w:t xml:space="preserve">È </w:t>
       </w:r>
       <w:r>
-        <w:t>un CRM (Customer Relationship Management), piattaforma basata su cloud per costruire applicazioni. Salesforce offre servizi di infrastrutture, servizi applicativi e servizi di operazione.</w:t>
-      </w:r>
-    </w:p>
-    <w:p>
-      <w:pPr>
-        <w:pStyle w:val="Paragrafoelenco"/>
-      </w:pPr>
-      <w:r>
-        <w:t xml:space="preserve">Si aggiorna 3 volte l’anno. È “MULTI-TENANT CLOUD”, noi siamo “inquilini” del server cloud con un numero limitato di risorse, che però sono condivise con altri. </w:t>
+        <w:t xml:space="preserve">un CRM (Customer </w:t>
+      </w:r>
+      <w:proofErr w:type="spellStart"/>
+      <w:r>
+        <w:t>Relationship</w:t>
+      </w:r>
+      <w:proofErr w:type="spellEnd"/>
+      <w:r>
+        <w:t xml:space="preserve"> Management), piattaforma basata su cloud per costruire applicazioni. Salesforce offre servizi di infrastrutture, servizi applicativi e servizi di operazione.</w:t>
+      </w:r>
+    </w:p>
+    <w:p>
+      <w:pPr>
+        <w:pStyle w:val="Paragrafoelenco"/>
+      </w:pPr>
+      <w:r>
+        <w:t xml:space="preserve">Si aggiorna </w:t>
+      </w:r>
+      <w:proofErr w:type="gramStart"/>
+      <w:r>
+        <w:t>3</w:t>
+      </w:r>
+      <w:proofErr w:type="gramEnd"/>
+      <w:r>
+        <w:t xml:space="preserve"> volte l’anno. È “MULTI-TENANT CLOUD”, noi siamo “inquilini” del server cloud con un numero limitato di risorse, che però sono condivise con altri. </w:t>
       </w:r>
     </w:p>
     <w:p>
@@ -135,7 +159,15 @@
         <w:pStyle w:val="Paragrafoelenco"/>
       </w:pPr>
       <w:r>
-        <w:t>In aggiunta al CRM posso creare altre APP custom, come la gestione delle certificazioni, il tutto sempre partendo dalla lighting platform.</w:t>
+        <w:t xml:space="preserve">In aggiunta al CRM posso creare altre APP custom, come la gestione delle certificazioni, il tutto sempre partendo dalla lighting </w:t>
+      </w:r>
+      <w:proofErr w:type="spellStart"/>
+      <w:r>
+        <w:t>platform</w:t>
+      </w:r>
+      <w:proofErr w:type="spellEnd"/>
+      <w:r>
+        <w:t>.</w:t>
       </w:r>
     </w:p>
     <w:p>
@@ -274,7 +306,15 @@
         <w:pStyle w:val="Paragrafoelenco"/>
       </w:pPr>
       <w:r>
-        <w:t xml:space="preserve">Livelli di un’app di SF: </w:t>
+        <w:t xml:space="preserve">Livelli di </w:t>
+      </w:r>
+      <w:proofErr w:type="spellStart"/>
+      <w:r>
+        <w:t>un’app</w:t>
+      </w:r>
+      <w:proofErr w:type="spellEnd"/>
+      <w:r>
+        <w:t xml:space="preserve"> di SF: </w:t>
       </w:r>
       <w:r>
         <w:rPr>
@@ -283,14 +323,30 @@
         <w:t>User Interface</w:t>
       </w:r>
       <w:r>
-        <w:t xml:space="preserve"> (view), </w:t>
-      </w:r>
-      <w:r>
-        <w:rPr>
-          <w:u w:val="single"/>
-        </w:rPr>
-        <w:t>Business Logic</w:t>
-      </w:r>
+        <w:t xml:space="preserve"> (</w:t>
+      </w:r>
+      <w:proofErr w:type="spellStart"/>
+      <w:r>
+        <w:t>view</w:t>
+      </w:r>
+      <w:proofErr w:type="spellEnd"/>
+      <w:r>
+        <w:t xml:space="preserve">), </w:t>
+      </w:r>
+      <w:r>
+        <w:rPr>
+          <w:u w:val="single"/>
+        </w:rPr>
+        <w:t xml:space="preserve">Business </w:t>
+      </w:r>
+      <w:proofErr w:type="spellStart"/>
+      <w:r>
+        <w:rPr>
+          <w:u w:val="single"/>
+        </w:rPr>
+        <w:t>Logic</w:t>
+      </w:r>
+      <w:proofErr w:type="spellEnd"/>
       <w:r>
         <w:t xml:space="preserve"> (i programmi controller), </w:t>
       </w:r>
@@ -301,7 +357,23 @@
         <w:t>Data</w:t>
       </w:r>
       <w:r>
-        <w:t xml:space="preserve"> (object, model, entities, ecc.)</w:t>
+        <w:t xml:space="preserve"> (</w:t>
+      </w:r>
+      <w:proofErr w:type="spellStart"/>
+      <w:r>
+        <w:t>object</w:t>
+      </w:r>
+      <w:proofErr w:type="spellEnd"/>
+      <w:r>
+        <w:t xml:space="preserve">, model, </w:t>
+      </w:r>
+      <w:proofErr w:type="spellStart"/>
+      <w:r>
+        <w:t>entities</w:t>
+      </w:r>
+      <w:proofErr w:type="spellEnd"/>
+      <w:r>
+        <w:t>, ecc.)</w:t>
       </w:r>
     </w:p>
     <w:p>
@@ -590,12 +662,14 @@
       <w:r>
         <w:t xml:space="preserve">, </w:t>
       </w:r>
+      <w:proofErr w:type="spellStart"/>
       <w:r>
         <w:rPr>
           <w:u w:val="single"/>
         </w:rPr>
         <w:t>LastModifiedBy</w:t>
       </w:r>
+      <w:proofErr w:type="spellEnd"/>
       <w:r>
         <w:t xml:space="preserve">, </w:t>
       </w:r>
@@ -608,12 +682,14 @@
       <w:r>
         <w:t xml:space="preserve">, </w:t>
       </w:r>
+      <w:proofErr w:type="spellStart"/>
       <w:r>
         <w:rPr>
           <w:u w:val="single"/>
         </w:rPr>
         <w:t>OwnerID</w:t>
       </w:r>
+      <w:proofErr w:type="spellEnd"/>
       <w:r>
         <w:t xml:space="preserve">. Gli altri campi vengono creati da noi e hanno l’__c, perché sono </w:t>
       </w:r>
@@ -639,7 +715,15 @@
         <w:t>g</w:t>
       </w:r>
       <w:r>
-        <w:t xml:space="preserve"> platform ci sono </w:t>
+        <w:t xml:space="preserve"> </w:t>
+      </w:r>
+      <w:proofErr w:type="spellStart"/>
+      <w:r>
+        <w:t>platform</w:t>
+      </w:r>
+      <w:proofErr w:type="spellEnd"/>
+      <w:r>
+        <w:t xml:space="preserve"> ci sono </w:t>
       </w:r>
       <w:r>
         <w:t>anche i “System Object”, ossia oggetti per il funzionamento interno di Salesforce, che non possono essere modificati.</w:t>
@@ -694,15 +778,39 @@
         <w:pStyle w:val="Paragrafoelenco"/>
       </w:pPr>
       <w:r>
-        <w:t>Su SF ci sono anche i cosiddetti “External Objects”, che sono simili a oggetti custom, ma si riferiscono a dati salvati esternamente a Salesforce, accessibili tramite Salesforce Connect (che è uno strumento di integrazione di dati che connette dati esterni e fornisce loro le abilità tipiche della piattaforma base di SF al suo interno).</w:t>
-      </w:r>
-    </w:p>
-    <w:p>
-      <w:pPr>
-        <w:pStyle w:val="Paragrafoelenco"/>
-      </w:pPr>
-      <w:r>
-        <w:t>I dati, con SFConnect, sono accessibili in tempo reale, sono sempre aggiornati, puoi creare liste collegate ai dati esterni e questi possono essere collegati a oggetti SF Standard e Custom, come anche ad altri oggetti esterni.</w:t>
+        <w:t>Su SF ci sono anche i cosiddetti “</w:t>
+      </w:r>
+      <w:proofErr w:type="spellStart"/>
+      <w:r>
+        <w:t>External</w:t>
+      </w:r>
+      <w:proofErr w:type="spellEnd"/>
+      <w:r>
+        <w:t xml:space="preserve"> Objects”, che sono simili a oggetti custom, ma si riferiscono a dati salvati esternamente a Salesforce, accessibili tramite Salesforce Connect (che è uno strumento di integrazione di dati che connette dati esterni e fornisce loro le abilità tipiche della piattaforma base di SF al suo interno).</w:t>
+      </w:r>
+    </w:p>
+    <w:p>
+      <w:pPr>
+        <w:pStyle w:val="Paragrafoelenco"/>
+      </w:pPr>
+      <w:r>
+        <w:t xml:space="preserve">I dati, con </w:t>
+      </w:r>
+      <w:proofErr w:type="spellStart"/>
+      <w:r>
+        <w:t>SFConnect</w:t>
+      </w:r>
+      <w:proofErr w:type="spellEnd"/>
+      <w:r>
+        <w:t>, sono accessibili in tempo reale, sono sempre aggiornati, puoi creare liste collegate ai dati esterni e questi possono essere collegati a oggetti SF Standard e Custom, come anche ad altri oggetti esterni.</w:t>
+      </w:r>
+    </w:p>
+    <w:p>
+      <w:pPr>
+        <w:pStyle w:val="Paragrafoelenco"/>
+      </w:pPr>
+      <w:r>
+        <w:t>Sincronizza con l’esterno, i dati non vengono salvati sul nostro DB. Fa 1 import e 1 export, cambierà automaticamente i dati sul DB esterno.</w:t>
       </w:r>
     </w:p>
     <w:p>
@@ -859,8 +967,18 @@
           <w:bCs/>
           <w:u w:val="single"/>
         </w:rPr>
-        <w:t>Master-Detail</w:t>
-      </w:r>
+        <w:t>Master-</w:t>
+      </w:r>
+      <w:proofErr w:type="spellStart"/>
+      <w:r>
+        <w:rPr>
+          <w:b/>
+          <w:bCs/>
+          <w:u w:val="single"/>
+        </w:rPr>
+        <w:t>Detail</w:t>
+      </w:r>
+      <w:proofErr w:type="spellEnd"/>
       <w:r>
         <w:t xml:space="preserve"> e </w:t>
       </w:r>
@@ -876,8 +994,18 @@
           <w:bCs/>
           <w:u w:val="single"/>
         </w:rPr>
-        <w:t>Lookup Relationship</w:t>
-      </w:r>
+        <w:t xml:space="preserve">Lookup </w:t>
+      </w:r>
+      <w:proofErr w:type="spellStart"/>
+      <w:r>
+        <w:rPr>
+          <w:b/>
+          <w:bCs/>
+          <w:u w:val="single"/>
+        </w:rPr>
+        <w:t>Relationship</w:t>
+      </w:r>
+      <w:proofErr w:type="spellEnd"/>
       <w:r>
         <w:t>.</w:t>
       </w:r>
@@ -911,10 +1039,28 @@
           <w:bCs/>
           <w:u w:val="single"/>
         </w:rPr>
-        <w:t>Master-Detail</w:t>
-      </w:r>
-      <w:r>
-        <w:t xml:space="preserve"> il padre è sempre required nel figlio, mentre nelle </w:t>
+        <w:t>Master-</w:t>
+      </w:r>
+      <w:proofErr w:type="spellStart"/>
+      <w:r>
+        <w:rPr>
+          <w:b/>
+          <w:bCs/>
+          <w:u w:val="single"/>
+        </w:rPr>
+        <w:t>Detail</w:t>
+      </w:r>
+      <w:proofErr w:type="spellEnd"/>
+      <w:r>
+        <w:t xml:space="preserve"> il padre è sempre </w:t>
+      </w:r>
+      <w:proofErr w:type="spellStart"/>
+      <w:r>
+        <w:t>required</w:t>
+      </w:r>
+      <w:proofErr w:type="spellEnd"/>
+      <w:r>
+        <w:t xml:space="preserve"> nel figlio, mentre nelle </w:t>
       </w:r>
       <w:r>
         <w:rPr>
@@ -934,22 +1080,94 @@
         <w:rPr>
           <w:highlight w:val="yellow"/>
         </w:rPr>
-        <w:t>Don't allow deletion of the lookup record that's part of a lookup relationship.</w:t>
-      </w:r>
-      <w:r>
-        <w:t>” ), nelle M-D l’accesso al padre determina l’accesso ai figli, mentre nelle lookup non c’è impatto a livello di sicurezza e accesso, l’accesso è indipendente al padre e ai figli. Nelle M-D il campo “rollup summary field” è disponibile (solo sul padre), mentre non è disponibile nelle lookup.</w:t>
-      </w:r>
-    </w:p>
-    <w:p>
-      <w:pPr>
-        <w:pStyle w:val="Paragrafoelenco"/>
-      </w:pPr>
-      <w:r>
-        <w:rPr>
-          <w:b/>
-          <w:bCs/>
+        <w:t xml:space="preserve">Don't </w:t>
+      </w:r>
+      <w:proofErr w:type="spellStart"/>
+      <w:r>
+        <w:rPr>
           <w:highlight w:val="yellow"/>
         </w:rPr>
+        <w:t>allow</w:t>
+      </w:r>
+      <w:proofErr w:type="spellEnd"/>
+      <w:r>
+        <w:rPr>
+          <w:highlight w:val="yellow"/>
+        </w:rPr>
+        <w:t xml:space="preserve"> </w:t>
+      </w:r>
+      <w:proofErr w:type="spellStart"/>
+      <w:r>
+        <w:rPr>
+          <w:highlight w:val="yellow"/>
+        </w:rPr>
+        <w:t>deletion</w:t>
+      </w:r>
+      <w:proofErr w:type="spellEnd"/>
+      <w:r>
+        <w:rPr>
+          <w:highlight w:val="yellow"/>
+        </w:rPr>
+        <w:t xml:space="preserve"> of the lookup record </w:t>
+      </w:r>
+      <w:proofErr w:type="spellStart"/>
+      <w:r>
+        <w:rPr>
+          <w:highlight w:val="yellow"/>
+        </w:rPr>
+        <w:t>that's</w:t>
+      </w:r>
+      <w:proofErr w:type="spellEnd"/>
+      <w:r>
+        <w:rPr>
+          <w:highlight w:val="yellow"/>
+        </w:rPr>
+        <w:t xml:space="preserve"> part of a lookup </w:t>
+      </w:r>
+      <w:proofErr w:type="spellStart"/>
+      <w:r>
+        <w:rPr>
+          <w:highlight w:val="yellow"/>
+        </w:rPr>
+        <w:t>relationship</w:t>
+      </w:r>
+      <w:proofErr w:type="spellEnd"/>
+      <w:r>
+        <w:rPr>
+          <w:highlight w:val="yellow"/>
+        </w:rPr>
+        <w:t>.</w:t>
+      </w:r>
+      <w:r>
+        <w:t>” ), nelle M-D l’accesso al padre determina l’accesso ai figli, mentre nelle lookup non c’è impatto a livello di sicurezza e accesso, l’accesso è indipendente al padre e ai figli. Nelle M-D il campo “</w:t>
+      </w:r>
+      <w:proofErr w:type="spellStart"/>
+      <w:r>
+        <w:t>rollup</w:t>
+      </w:r>
+      <w:proofErr w:type="spellEnd"/>
+      <w:r>
+        <w:t xml:space="preserve"> </w:t>
+      </w:r>
+      <w:proofErr w:type="spellStart"/>
+      <w:r>
+        <w:t>summary</w:t>
+      </w:r>
+      <w:proofErr w:type="spellEnd"/>
+      <w:r>
+        <w:t xml:space="preserve"> field” è disponibile (solo sul padre), mentre non è disponibile nelle lookup.</w:t>
+      </w:r>
+    </w:p>
+    <w:p>
+      <w:pPr>
+        <w:pStyle w:val="Paragrafoelenco"/>
+      </w:pPr>
+      <w:r>
+        <w:rPr>
+          <w:b/>
+          <w:bCs/>
+          <w:highlight w:val="yellow"/>
+        </w:rPr>
         <w:t>UN OGGETTO STANDARD NON PUO’ ESSERE UN DETAIL</w:t>
       </w:r>
       <w:r>
@@ -964,7 +1182,15 @@
         <w:pStyle w:val="Paragrafoelenco"/>
       </w:pPr>
       <w:r>
-        <w:t>Nelle Master-Detail il figlio è sempre obbligato ad avere un riferimento al padre e può essere “</w:t>
+        <w:t>Nelle Master-</w:t>
+      </w:r>
+      <w:proofErr w:type="spellStart"/>
+      <w:r>
+        <w:t>Detail</w:t>
+      </w:r>
+      <w:proofErr w:type="spellEnd"/>
+      <w:r>
+        <w:t xml:space="preserve"> il figlio è sempre obbligato ad avere un riferimento al padre e può essere “</w:t>
       </w:r>
       <w:r>
         <w:t>ri</w:t>
@@ -984,15 +1210,31 @@
         <w:pStyle w:val="Paragrafoelenco"/>
       </w:pPr>
       <w:r>
-        <w:t>L’oggetto Detail non ha un campo OWNER perché è proprietà del Master.</w:t>
-      </w:r>
-    </w:p>
-    <w:p>
-      <w:pPr>
-        <w:pStyle w:val="Paragrafoelenco"/>
-      </w:pPr>
-      <w:r>
-        <w:t>Il Detail non può avere SHARING RULES.</w:t>
+        <w:t xml:space="preserve">L’oggetto </w:t>
+      </w:r>
+      <w:proofErr w:type="spellStart"/>
+      <w:r>
+        <w:t>Detail</w:t>
+      </w:r>
+      <w:proofErr w:type="spellEnd"/>
+      <w:r>
+        <w:t xml:space="preserve"> non ha un campo OWNER perché è proprietà del Master.</w:t>
+      </w:r>
+    </w:p>
+    <w:p>
+      <w:pPr>
+        <w:pStyle w:val="Paragrafoelenco"/>
+      </w:pPr>
+      <w:r>
+        <w:t xml:space="preserve">Il </w:t>
+      </w:r>
+      <w:proofErr w:type="spellStart"/>
+      <w:r>
+        <w:t>Detail</w:t>
+      </w:r>
+      <w:proofErr w:type="spellEnd"/>
+      <w:r>
+        <w:t xml:space="preserve"> non può avere SHARING RULES.</w:t>
       </w:r>
     </w:p>
     <w:p>
@@ -1008,22 +1250,58 @@
           <w:bCs/>
           <w:u w:val="single"/>
         </w:rPr>
-        <w:t>self Relationship</w:t>
-      </w:r>
+        <w:t xml:space="preserve">self </w:t>
+      </w:r>
+      <w:proofErr w:type="spellStart"/>
+      <w:r>
+        <w:rPr>
+          <w:b/>
+          <w:bCs/>
+          <w:u w:val="single"/>
+        </w:rPr>
+        <w:t>Relationship</w:t>
+      </w:r>
+      <w:proofErr w:type="spellEnd"/>
       <w:r>
         <w:t xml:space="preserve">”, ossia la relazione di un oggetto “con sé stesso”. </w:t>
       </w:r>
       <w:r>
-        <w:t>In una Self Relationship gli oggetti vengono collegati allo stesso tipo (es: contact e contact), ma non a loro stessi. In una self Relationship collego un oggetto a me stesso: “tante storie possono essere collegate ad altre storie, ma non a loro stesse.”</w:t>
-      </w:r>
-    </w:p>
-    <w:p>
-      <w:pPr>
-        <w:pStyle w:val="Paragrafoelenco"/>
-      </w:pPr>
-      <w:r>
+        <w:t xml:space="preserve">In una Self </w:t>
+      </w:r>
+      <w:proofErr w:type="spellStart"/>
+      <w:r>
+        <w:t>Relationship</w:t>
+      </w:r>
+      <w:proofErr w:type="spellEnd"/>
+      <w:r>
+        <w:t xml:space="preserve"> gli oggetti vengono collegati allo stesso tipo (es: contact e contact), ma non a loro stessi. In </w:t>
+      </w:r>
+      <w:proofErr w:type="gramStart"/>
+      <w:r>
+        <w:t>una self</w:t>
+      </w:r>
+      <w:proofErr w:type="gramEnd"/>
+      <w:r>
+        <w:t xml:space="preserve"> </w:t>
+      </w:r>
+      <w:proofErr w:type="spellStart"/>
+      <w:r>
+        <w:t>Relationship</w:t>
+      </w:r>
+      <w:proofErr w:type="spellEnd"/>
+      <w:r>
+        <w:t xml:space="preserve"> collego un oggetto a me stesso: “tante storie possono essere collegate ad altre storie, ma non a loro stesse.”</w:t>
+      </w:r>
+    </w:p>
+    <w:p>
+      <w:pPr>
+        <w:pStyle w:val="Paragrafoelenco"/>
+      </w:pPr>
+      <w:r>
+        <w:lastRenderedPageBreak/>
         <w:t xml:space="preserve">La </w:t>
       </w:r>
+      <w:proofErr w:type="spellStart"/>
       <w:r>
         <w:rPr>
           <w:b/>
@@ -1032,19 +1310,51 @@
         </w:rPr>
         <w:t>Hierarchy</w:t>
       </w:r>
-      <w:r>
-        <w:t xml:space="preserve"> è una relationship tra user e user</w:t>
-      </w:r>
-      <w:r>
-        <w:t>, in cui c’è un “capo” e i suoi “subordinati”. È molto simile a una self Relationship, ma a differenza di questa non può essere circolare. La Hierarchy si può fare solo su ACCOUNT e USER: su account sono presenti ma non creabili, mentre su user sono presenti e creabili.</w:t>
-      </w:r>
-    </w:p>
-    <w:p>
-      <w:pPr>
-        <w:pStyle w:val="Paragrafoelenco"/>
-      </w:pPr>
-      <w:r>
-        <w:lastRenderedPageBreak/>
+      <w:proofErr w:type="spellEnd"/>
+      <w:r>
+        <w:t xml:space="preserve"> è una </w:t>
+      </w:r>
+      <w:proofErr w:type="spellStart"/>
+      <w:r>
+        <w:t>relationship</w:t>
+      </w:r>
+      <w:proofErr w:type="spellEnd"/>
+      <w:r>
+        <w:t xml:space="preserve"> tra user e user</w:t>
+      </w:r>
+      <w:r>
+        <w:t xml:space="preserve">, in cui c’è un “capo” e i suoi “subordinati”. È molto simile a </w:t>
+      </w:r>
+      <w:proofErr w:type="gramStart"/>
+      <w:r>
+        <w:t>una self</w:t>
+      </w:r>
+      <w:proofErr w:type="gramEnd"/>
+      <w:r>
+        <w:t xml:space="preserve"> </w:t>
+      </w:r>
+      <w:proofErr w:type="spellStart"/>
+      <w:r>
+        <w:t>Relationship</w:t>
+      </w:r>
+      <w:proofErr w:type="spellEnd"/>
+      <w:r>
+        <w:t xml:space="preserve">, ma a differenza di questa non può essere circolare. La </w:t>
+      </w:r>
+      <w:proofErr w:type="spellStart"/>
+      <w:r>
+        <w:t>Hierarchy</w:t>
+      </w:r>
+      <w:proofErr w:type="spellEnd"/>
+      <w:r>
+        <w:t xml:space="preserve"> si può fare solo su ACCOUNT e USER: su account sono presenti ma non creabili, mentre su user sono presenti e creabili.</w:t>
+      </w:r>
+    </w:p>
+    <w:p>
+      <w:pPr>
+        <w:pStyle w:val="Paragrafoelenco"/>
+      </w:pPr>
+      <w:r>
         <w:t xml:space="preserve">Un </w:t>
       </w:r>
       <w:r>
@@ -1090,12 +1400,14 @@
       <w:r>
         <w:t xml:space="preserve">sponibile solo su un Master di una relazione M-D e può effettuare un massimo di quattro operazioni sui figli: </w:t>
       </w:r>
+      <w:proofErr w:type="spellStart"/>
       <w:r>
         <w:rPr>
           <w:u w:val="single"/>
         </w:rPr>
         <w:t>count</w:t>
       </w:r>
+      <w:proofErr w:type="spellEnd"/>
       <w:r>
         <w:t xml:space="preserve">, </w:t>
       </w:r>
@@ -1124,10 +1436,39 @@
         <w:t>min</w:t>
       </w:r>
       <w:r>
-        <w:t xml:space="preserve">. Viene ricalcolato ogni volta che il record detail viene salvato o cancellato. L’operazione “sum” si può fare su campi number, currency, </w:t>
-      </w:r>
-      <w:r>
-        <w:t>percentage.</w:t>
+        <w:t xml:space="preserve">. Viene ricalcolato ogni volta che il record </w:t>
+      </w:r>
+      <w:proofErr w:type="spellStart"/>
+      <w:r>
+        <w:t>detail</w:t>
+      </w:r>
+      <w:proofErr w:type="spellEnd"/>
+      <w:r>
+        <w:t xml:space="preserve"> viene salvato o cancellato. L’operazione “sum” si può fare su campi </w:t>
+      </w:r>
+      <w:proofErr w:type="spellStart"/>
+      <w:r>
+        <w:t>number</w:t>
+      </w:r>
+      <w:proofErr w:type="spellEnd"/>
+      <w:r>
+        <w:t xml:space="preserve">, </w:t>
+      </w:r>
+      <w:proofErr w:type="spellStart"/>
+      <w:r>
+        <w:t>currency</w:t>
+      </w:r>
+      <w:proofErr w:type="spellEnd"/>
+      <w:r>
+        <w:t xml:space="preserve">, </w:t>
+      </w:r>
+      <w:proofErr w:type="spellStart"/>
+      <w:r>
+        <w:t>percentage</w:t>
+      </w:r>
+      <w:proofErr w:type="spellEnd"/>
+      <w:r>
+        <w:t>.</w:t>
       </w:r>
     </w:p>
     <w:p/>
@@ -1287,7 +1628,23 @@
         <w:pStyle w:val="Paragrafoelenco"/>
       </w:pPr>
       <w:r>
-        <w:t>L’oggetto “Attendee” è un Junction Object, perché è detail in due relazioni M-D.</w:t>
+        <w:t>L’oggetto “</w:t>
+      </w:r>
+      <w:proofErr w:type="spellStart"/>
+      <w:r>
+        <w:t>Attendee</w:t>
+      </w:r>
+      <w:proofErr w:type="spellEnd"/>
+      <w:r>
+        <w:t xml:space="preserve">” è un Junction Object, perché è </w:t>
+      </w:r>
+      <w:proofErr w:type="spellStart"/>
+      <w:r>
+        <w:t>detail</w:t>
+      </w:r>
+      <w:proofErr w:type="spellEnd"/>
+      <w:r>
+        <w:t xml:space="preserve"> in due relazioni M-D.</w:t>
       </w:r>
     </w:p>
     <w:p>
@@ -1544,14 +1901,62 @@
         <w:pStyle w:val="Paragrafoelenco"/>
       </w:pPr>
       <w:r>
-        <w:t>Le spunte view all e Modify All “Bucano lo sharing”, ossia perme</w:t>
-      </w:r>
-      <w:r>
-        <w:t>ttono di vedere i record di quell’oggetto anche se privato e, nel caso di modify all, modificare a prescindere dalle restrizioni.</w:t>
-      </w:r>
+        <w:t xml:space="preserve">Le spunte </w:t>
+      </w:r>
+      <w:proofErr w:type="spellStart"/>
+      <w:r>
+        <w:t>view</w:t>
+      </w:r>
+      <w:proofErr w:type="spellEnd"/>
       <w:r>
         <w:t xml:space="preserve"> </w:t>
       </w:r>
+      <w:proofErr w:type="spellStart"/>
+      <w:r>
+        <w:t>all</w:t>
+      </w:r>
+      <w:proofErr w:type="spellEnd"/>
+      <w:r>
+        <w:t xml:space="preserve"> e </w:t>
+      </w:r>
+      <w:proofErr w:type="spellStart"/>
+      <w:r>
+        <w:t>Modify</w:t>
+      </w:r>
+      <w:proofErr w:type="spellEnd"/>
+      <w:r>
+        <w:t xml:space="preserve"> </w:t>
+      </w:r>
+      <w:proofErr w:type="spellStart"/>
+      <w:r>
+        <w:t>All</w:t>
+      </w:r>
+      <w:proofErr w:type="spellEnd"/>
+      <w:r>
+        <w:t xml:space="preserve"> “Bucano lo sharing”, ossia perme</w:t>
+      </w:r>
+      <w:r>
+        <w:t xml:space="preserve">ttono di vedere i record di quell’oggetto anche se privato e, nel caso di </w:t>
+      </w:r>
+      <w:proofErr w:type="spellStart"/>
+      <w:r>
+        <w:t>modify</w:t>
+      </w:r>
+      <w:proofErr w:type="spellEnd"/>
+      <w:r>
+        <w:t xml:space="preserve"> </w:t>
+      </w:r>
+      <w:proofErr w:type="spellStart"/>
+      <w:r>
+        <w:t>all</w:t>
+      </w:r>
+      <w:proofErr w:type="spellEnd"/>
+      <w:r>
+        <w:t>, modificare a prescindere dalle restrizioni.</w:t>
+      </w:r>
+      <w:r>
+        <w:t xml:space="preserve"> </w:t>
+      </w:r>
     </w:p>
     <w:p>
       <w:pPr>
@@ -1579,12 +1984,21 @@
       <w:r>
         <w:t xml:space="preserve">- </w:t>
       </w:r>
-      <w:r>
-        <w:rPr>
-          <w:b/>
-          <w:bCs/>
-        </w:rPr>
-        <w:t>Customize Application</w:t>
+      <w:proofErr w:type="spellStart"/>
+      <w:r>
+        <w:rPr>
+          <w:b/>
+          <w:bCs/>
+        </w:rPr>
+        <w:t>Customize</w:t>
+      </w:r>
+      <w:proofErr w:type="spellEnd"/>
+      <w:r>
+        <w:rPr>
+          <w:b/>
+          <w:bCs/>
+        </w:rPr>
+        <w:t xml:space="preserve"> Application</w:t>
       </w:r>
       <w:r>
         <w:t>: hai accesso al menu Setup, dato ai developer</w:t>
@@ -1632,8 +2046,33 @@
           <w:b/>
           <w:bCs/>
         </w:rPr>
-        <w:t>Password never Expires</w:t>
-      </w:r>
+        <w:t xml:space="preserve">Password </w:t>
+      </w:r>
+      <w:proofErr w:type="spellStart"/>
+      <w:r>
+        <w:rPr>
+          <w:b/>
+          <w:bCs/>
+        </w:rPr>
+        <w:t>never</w:t>
+      </w:r>
+      <w:proofErr w:type="spellEnd"/>
+      <w:r>
+        <w:rPr>
+          <w:b/>
+          <w:bCs/>
+        </w:rPr>
+        <w:t xml:space="preserve"> </w:t>
+      </w:r>
+      <w:proofErr w:type="spellStart"/>
+      <w:r>
+        <w:rPr>
+          <w:b/>
+          <w:bCs/>
+        </w:rPr>
+        <w:t>Expires</w:t>
+      </w:r>
+      <w:proofErr w:type="spellEnd"/>
       <w:r>
         <w:t>;</w:t>
       </w:r>
@@ -1648,12 +2087,37 @@
       <w:r>
         <w:t xml:space="preserve">- </w:t>
       </w:r>
-      <w:r>
-        <w:rPr>
-          <w:b/>
-          <w:bCs/>
-        </w:rPr>
-        <w:t>View All Data</w:t>
+      <w:proofErr w:type="spellStart"/>
+      <w:r>
+        <w:rPr>
+          <w:b/>
+          <w:bCs/>
+        </w:rPr>
+        <w:t>View</w:t>
+      </w:r>
+      <w:proofErr w:type="spellEnd"/>
+      <w:r>
+        <w:rPr>
+          <w:b/>
+          <w:bCs/>
+        </w:rPr>
+        <w:t xml:space="preserve"> </w:t>
+      </w:r>
+      <w:proofErr w:type="spellStart"/>
+      <w:r>
+        <w:rPr>
+          <w:b/>
+          <w:bCs/>
+        </w:rPr>
+        <w:t>All</w:t>
+      </w:r>
+      <w:proofErr w:type="spellEnd"/>
+      <w:r>
+        <w:rPr>
+          <w:b/>
+          <w:bCs/>
+        </w:rPr>
+        <w:t xml:space="preserve"> Data</w:t>
       </w:r>
       <w:r>
         <w:t>: l’utente vede qualunque record di qualunque oggetto, indipendentemente dai suoi normali privilegi</w:t>
@@ -1672,12 +2136,37 @@
       <w:r>
         <w:t xml:space="preserve">- </w:t>
       </w:r>
-      <w:r>
-        <w:rPr>
-          <w:b/>
-          <w:bCs/>
-        </w:rPr>
-        <w:t>Modify All Data</w:t>
+      <w:proofErr w:type="spellStart"/>
+      <w:r>
+        <w:rPr>
+          <w:b/>
+          <w:bCs/>
+        </w:rPr>
+        <w:t>Modify</w:t>
+      </w:r>
+      <w:proofErr w:type="spellEnd"/>
+      <w:r>
+        <w:rPr>
+          <w:b/>
+          <w:bCs/>
+        </w:rPr>
+        <w:t xml:space="preserve"> </w:t>
+      </w:r>
+      <w:proofErr w:type="spellStart"/>
+      <w:r>
+        <w:rPr>
+          <w:b/>
+          <w:bCs/>
+        </w:rPr>
+        <w:t>All</w:t>
+      </w:r>
+      <w:proofErr w:type="spellEnd"/>
+      <w:r>
+        <w:rPr>
+          <w:b/>
+          <w:bCs/>
+        </w:rPr>
+        <w:t xml:space="preserve"> Data</w:t>
       </w:r>
       <w:r>
         <w:t>: come sopra, ma può anche modificare tutto</w:t>
@@ -1759,7 +2248,15 @@
         <w:t>a</w:t>
       </w:r>
       <w:r>
-        <w:t>” dal System Administrator o dall’owner dell’oggetto.</w:t>
+        <w:t>” dal System Administrator o dall’</w:t>
+      </w:r>
+      <w:proofErr w:type="spellStart"/>
+      <w:r>
+        <w:t>owner</w:t>
+      </w:r>
+      <w:proofErr w:type="spellEnd"/>
+      <w:r>
+        <w:t xml:space="preserve"> dell’oggetto.</w:t>
       </w:r>
     </w:p>
     <w:p>
@@ -2059,7 +2556,15 @@
         <w:t>: dipende da chi</w:t>
       </w:r>
       <w:r>
-        <w:t xml:space="preserve"> invoca i miei metodi. Se chi mi invoca ha with sharing, lo avrò anche io, altrimenti sarò without.</w:t>
+        <w:t xml:space="preserve"> invoca i miei metodi. Se chi mi invoca ha with sharing, lo avrò anche io, altrimenti sarò </w:t>
+      </w:r>
+      <w:proofErr w:type="spellStart"/>
+      <w:r>
+        <w:t>without</w:t>
+      </w:r>
+      <w:proofErr w:type="spellEnd"/>
+      <w:r>
+        <w:t>.</w:t>
       </w:r>
     </w:p>
     <w:p>
@@ -2077,7 +2582,23 @@
         <w:t>ANONYMOUS BLOCK</w:t>
       </w:r>
       <w:r>
-        <w:t xml:space="preserve"> (execute anonymous window nella developer console): rispetta lo sharing model e rispetta CRED e</w:t>
+        <w:t xml:space="preserve"> (</w:t>
+      </w:r>
+      <w:proofErr w:type="spellStart"/>
+      <w:r>
+        <w:t>execute</w:t>
+      </w:r>
+      <w:proofErr w:type="spellEnd"/>
+      <w:r>
+        <w:t xml:space="preserve"> </w:t>
+      </w:r>
+      <w:proofErr w:type="spellStart"/>
+      <w:r>
+        <w:t>anonymous</w:t>
+      </w:r>
+      <w:proofErr w:type="spellEnd"/>
+      <w:r>
+        <w:t xml:space="preserve"> window nella developer console): rispetta lo sharing model e rispetta CRED e</w:t>
       </w:r>
       <w:r>
         <w:t xml:space="preserve"> FLS.</w:t>
@@ -2113,13 +2634,53 @@
         <w:ind w:left="720"/>
       </w:pPr>
       <w:r>
-        <w:t>Si tratta di una forma di condivisione automatica, owner based (basata sul proprietario) o criteria based (basata su una condizione).</w:t>
+        <w:t xml:space="preserve">Si tratta di una forma di condivisione automatica, </w:t>
+      </w:r>
+      <w:proofErr w:type="spellStart"/>
+      <w:r>
+        <w:t>owner</w:t>
+      </w:r>
+      <w:proofErr w:type="spellEnd"/>
+      <w:r>
+        <w:t xml:space="preserve"> </w:t>
+      </w:r>
+      <w:proofErr w:type="spellStart"/>
+      <w:r>
+        <w:t>based</w:t>
+      </w:r>
+      <w:proofErr w:type="spellEnd"/>
+      <w:r>
+        <w:t xml:space="preserve"> (basata sul proprietario) o </w:t>
+      </w:r>
+      <w:proofErr w:type="spellStart"/>
+      <w:r>
+        <w:t>criteria</w:t>
+      </w:r>
+      <w:proofErr w:type="spellEnd"/>
+      <w:r>
+        <w:t xml:space="preserve"> </w:t>
+      </w:r>
+      <w:proofErr w:type="spellStart"/>
+      <w:r>
+        <w:t>based</w:t>
+      </w:r>
+      <w:proofErr w:type="spellEnd"/>
+      <w:r>
+        <w:t xml:space="preserve"> (basata su una condizione).</w:t>
       </w:r>
       <w:r>
         <w:t xml:space="preserve"> La</w:t>
       </w:r>
       <w:r>
-        <w:t xml:space="preserve"> condivisione può essere solo Read only (RO) o Read and Write (RW). Non posso condividere automaticamente il Full Access. </w:t>
+        <w:t xml:space="preserve"> condivisione può essere solo Read </w:t>
+      </w:r>
+      <w:proofErr w:type="spellStart"/>
+      <w:r>
+        <w:t>only</w:t>
+      </w:r>
+      <w:proofErr w:type="spellEnd"/>
+      <w:r>
+        <w:t xml:space="preserve"> (RO) o Read and Write (RW). Non posso condividere automaticamente il Full Access. </w:t>
       </w:r>
     </w:p>
     <w:p>
@@ -2136,13 +2697,31 @@
         <w:spacing w:after="0"/>
         <w:ind w:left="720"/>
       </w:pPr>
+      <w:proofErr w:type="spellStart"/>
       <w:r>
         <w:rPr>
           <w:color w:val="FF0000"/>
           <w:u w:val="single"/>
         </w:rPr>
-        <w:t>Owner based</w:t>
-      </w:r>
+        <w:t>Owner</w:t>
+      </w:r>
+      <w:proofErr w:type="spellEnd"/>
+      <w:r>
+        <w:rPr>
+          <w:color w:val="FF0000"/>
+          <w:u w:val="single"/>
+        </w:rPr>
+        <w:t xml:space="preserve"> </w:t>
+      </w:r>
+      <w:proofErr w:type="spellStart"/>
+      <w:r>
+        <w:rPr>
+          <w:color w:val="FF0000"/>
+          <w:u w:val="single"/>
+        </w:rPr>
+        <w:t>based</w:t>
+      </w:r>
+      <w:proofErr w:type="spellEnd"/>
       <w:r>
         <w:t>: tutto quello che si condivide, si basa sulle scelte del proprietario.</w:t>
       </w:r>
@@ -2152,13 +2731,31 @@
         <w:spacing w:after="0"/>
         <w:ind w:left="720"/>
       </w:pPr>
+      <w:proofErr w:type="spellStart"/>
       <w:r>
         <w:rPr>
           <w:color w:val="FF0000"/>
           <w:u w:val="single"/>
         </w:rPr>
-        <w:t>Criteria based</w:t>
-      </w:r>
+        <w:t>Criteria</w:t>
+      </w:r>
+      <w:proofErr w:type="spellEnd"/>
+      <w:r>
+        <w:rPr>
+          <w:color w:val="FF0000"/>
+          <w:u w:val="single"/>
+        </w:rPr>
+        <w:t xml:space="preserve"> </w:t>
+      </w:r>
+      <w:proofErr w:type="spellStart"/>
+      <w:r>
+        <w:rPr>
+          <w:color w:val="FF0000"/>
+          <w:u w:val="single"/>
+        </w:rPr>
+        <w:t>based</w:t>
+      </w:r>
+      <w:proofErr w:type="spellEnd"/>
       <w:r>
         <w:t>: tutto quello che si condivide, lo si fa se l’informazione è di importanza per gli altri.</w:t>
       </w:r>
@@ -2208,7 +2805,21 @@
         <w:rPr>
           <w:lang w:val="en-US"/>
         </w:rPr>
-        <w:t xml:space="preserve">/Write; </w:t>
+        <w:t>/</w:t>
+      </w:r>
+      <w:proofErr w:type="gramStart"/>
+      <w:r>
+        <w:rPr>
+          <w:lang w:val="en-US"/>
+        </w:rPr>
+        <w:t>Write;</w:t>
+      </w:r>
+      <w:proofErr w:type="gramEnd"/>
+      <w:r>
+        <w:rPr>
+          <w:lang w:val="en-US"/>
+        </w:rPr>
+        <w:t xml:space="preserve"> </w:t>
       </w:r>
     </w:p>
     <w:p>
@@ -2223,7 +2834,21 @@
         <w:rPr>
           <w:lang w:val="en-US"/>
         </w:rPr>
-        <w:t xml:space="preserve">Owner (full access); </w:t>
+        <w:t>Owner (full access</w:t>
+      </w:r>
+      <w:proofErr w:type="gramStart"/>
+      <w:r>
+        <w:rPr>
+          <w:lang w:val="en-US"/>
+        </w:rPr>
+        <w:t>);</w:t>
+      </w:r>
+      <w:proofErr w:type="gramEnd"/>
+      <w:r>
+        <w:rPr>
+          <w:lang w:val="en-US"/>
+        </w:rPr>
+        <w:t xml:space="preserve"> </w:t>
       </w:r>
     </w:p>
     <w:p>
@@ -2281,10 +2906,28 @@
           <w:bCs/>
           <w:u w:val="single"/>
         </w:rPr>
-        <w:t>Read only</w:t>
-      </w:r>
-      <w:r>
-        <w:t xml:space="preserve">: il record è visibile ma non modificabile. Il tasto “edit” non funzionerà. </w:t>
+        <w:t xml:space="preserve">Read </w:t>
+      </w:r>
+      <w:proofErr w:type="spellStart"/>
+      <w:r>
+        <w:rPr>
+          <w:b/>
+          <w:bCs/>
+          <w:u w:val="single"/>
+        </w:rPr>
+        <w:t>only</w:t>
+      </w:r>
+      <w:proofErr w:type="spellEnd"/>
+      <w:r>
+        <w:t>: il record è visibile ma non modificabile. Il tasto “</w:t>
+      </w:r>
+      <w:proofErr w:type="spellStart"/>
+      <w:r>
+        <w:t>edit</w:t>
+      </w:r>
+      <w:proofErr w:type="spellEnd"/>
+      <w:r>
+        <w:t xml:space="preserve">” non funzionerà. </w:t>
       </w:r>
     </w:p>
     <w:p>
@@ -2450,7 +3093,39 @@
         <w:pStyle w:val="Paragrafoelenco"/>
       </w:pPr>
       <w:r>
-        <w:t>Un ruolo può controllare il livello di accesso ai record di un utente. Ogni user ha al massimo UN ruolo. La Role Hierarchy controlla l’accesso al record tramite lo sharing model. Si può decidere se attivare lo sharing che attiva il rollup della gerarchia, ma solo per i custom object.</w:t>
+        <w:t xml:space="preserve">Un ruolo può controllare il livello di accesso ai record di un utente. Ogni user ha al massimo UN ruolo. La </w:t>
+      </w:r>
+      <w:proofErr w:type="spellStart"/>
+      <w:r>
+        <w:t>Role</w:t>
+      </w:r>
+      <w:proofErr w:type="spellEnd"/>
+      <w:r>
+        <w:t xml:space="preserve"> </w:t>
+      </w:r>
+      <w:proofErr w:type="spellStart"/>
+      <w:r>
+        <w:t>Hierarchy</w:t>
+      </w:r>
+      <w:proofErr w:type="spellEnd"/>
+      <w:r>
+        <w:t xml:space="preserve"> controlla l’accesso al record tramite lo sharing model. Si può decidere se attivare lo sharing che attiva il </w:t>
+      </w:r>
+      <w:proofErr w:type="spellStart"/>
+      <w:r>
+        <w:t>rollup</w:t>
+      </w:r>
+      <w:proofErr w:type="spellEnd"/>
+      <w:r>
+        <w:t xml:space="preserve"> della gerarchia, ma solo per i custom </w:t>
+      </w:r>
+      <w:proofErr w:type="spellStart"/>
+      <w:r>
+        <w:t>object</w:t>
+      </w:r>
+      <w:proofErr w:type="spellEnd"/>
+      <w:r>
+        <w:t>.</w:t>
       </w:r>
     </w:p>
     <w:p>
@@ -2464,29 +3139,65 @@
         <w:rPr>
           <w:lang w:val="en-US"/>
         </w:rPr>
-        <w:t>Sharing “verticale” -&gt; Hierarchy</w:t>
-      </w:r>
-    </w:p>
-    <w:p>
-      <w:pPr>
-        <w:pStyle w:val="Paragrafoelenco"/>
+        <w:t>Sharing “</w:t>
+      </w:r>
+      <w:proofErr w:type="spellStart"/>
+      <w:r>
         <w:rPr>
           <w:lang w:val="en-US"/>
         </w:rPr>
-      </w:pPr>
+        <w:t>verticale</w:t>
+      </w:r>
+      <w:proofErr w:type="spellEnd"/>
       <w:r>
         <w:rPr>
           <w:lang w:val="en-US"/>
         </w:rPr>
-        <w:t>Sharing “orizzontale” -&gt; OWD</w:t>
-      </w:r>
-    </w:p>
-    <w:p>
-      <w:pPr>
-        <w:pStyle w:val="Paragrafoelenco"/>
-      </w:pPr>
-      <w:r>
-        <w:t>Immaginando di aver impostato la gerarchia, io posso vedere i record di tutti i ruoli sottoposti al mio. Lo sharing può fare ROLLUP di Hierarchy, eredito l’accesso dai miei sottoposti. Per gli Standard Object questo vale sempre e non si può cambiare. Per i Custom Object invece posso definire se ciò vale o no.</w:t>
+        <w:t>” -&gt; Hierarchy</w:t>
+      </w:r>
+    </w:p>
+    <w:p>
+      <w:pPr>
+        <w:pStyle w:val="Paragrafoelenco"/>
+        <w:rPr>
+          <w:lang w:val="en-US"/>
+        </w:rPr>
+      </w:pPr>
+      <w:r>
+        <w:rPr>
+          <w:lang w:val="en-US"/>
+        </w:rPr>
+        <w:t>Sharing “</w:t>
+      </w:r>
+      <w:proofErr w:type="spellStart"/>
+      <w:r>
+        <w:rPr>
+          <w:lang w:val="en-US"/>
+        </w:rPr>
+        <w:t>orizzontale</w:t>
+      </w:r>
+      <w:proofErr w:type="spellEnd"/>
+      <w:r>
+        <w:rPr>
+          <w:lang w:val="en-US"/>
+        </w:rPr>
+        <w:t>” -&gt; OWD</w:t>
+      </w:r>
+    </w:p>
+    <w:p>
+      <w:pPr>
+        <w:pStyle w:val="Paragrafoelenco"/>
+      </w:pPr>
+      <w:r>
+        <w:t xml:space="preserve">Immaginando di aver impostato la gerarchia, io posso vedere i record di tutti i ruoli sottoposti al mio. Lo sharing può fare ROLLUP di </w:t>
+      </w:r>
+      <w:proofErr w:type="spellStart"/>
+      <w:r>
+        <w:t>Hierarchy</w:t>
+      </w:r>
+      <w:proofErr w:type="spellEnd"/>
+      <w:r>
+        <w:t>, eredito l’accesso dai miei sottoposti. Per gli Standard Object questo vale sempre e non si può cambiare. Per i Custom Object invece posso definire se ciò vale o no.</w:t>
       </w:r>
     </w:p>
     <w:p>
@@ -2548,7 +3259,21 @@
         <w:rPr>
           <w:u w:val="single"/>
         </w:rPr>
-        <w:t xml:space="preserve">Public Read Only (sola lettura), </w:t>
+        <w:t xml:space="preserve">Public Read </w:t>
+      </w:r>
+      <w:proofErr w:type="spellStart"/>
+      <w:r>
+        <w:rPr>
+          <w:u w:val="single"/>
+        </w:rPr>
+        <w:t>Only</w:t>
+      </w:r>
+      <w:proofErr w:type="spellEnd"/>
+      <w:r>
+        <w:rPr>
+          <w:u w:val="single"/>
+        </w:rPr>
+        <w:t xml:space="preserve"> (sola lettura), </w:t>
       </w:r>
     </w:p>
     <w:p>
@@ -2581,14 +3306,30 @@
       <w:pPr>
         <w:pStyle w:val="Paragrafoelenco"/>
       </w:pPr>
-      <w:r>
-        <w:rPr>
-          <w:u w:val="single"/>
-        </w:rPr>
-        <w:t>Controlled by Parent</w:t>
-      </w:r>
-      <w:r>
-        <w:t>, per gli oggetti che sono dettagli in una relazione master detail.</w:t>
+      <w:proofErr w:type="spellStart"/>
+      <w:r>
+        <w:rPr>
+          <w:u w:val="single"/>
+        </w:rPr>
+        <w:t>Controlled</w:t>
+      </w:r>
+      <w:proofErr w:type="spellEnd"/>
+      <w:r>
+        <w:rPr>
+          <w:u w:val="single"/>
+        </w:rPr>
+        <w:t xml:space="preserve"> by Parent</w:t>
+      </w:r>
+      <w:r>
+        <w:t xml:space="preserve">, per gli oggetti che sono dettagli in una relazione master </w:t>
+      </w:r>
+      <w:proofErr w:type="spellStart"/>
+      <w:r>
+        <w:t>detail</w:t>
+      </w:r>
+      <w:proofErr w:type="spellEnd"/>
+      <w:r>
+        <w:t>.</w:t>
       </w:r>
     </w:p>
     <w:p>
@@ -2666,15 +3407,55 @@
         <w:pStyle w:val="Paragrafoelenco"/>
       </w:pPr>
       <w:r>
-        <w:t>Una queue consente a gruppi di users di gestire un carico di lavoro condiviso in modo più efficace. Funge da posizione in cui i record possono essere instradati in attesa dell’elaborazione da parte di uno dei membri della queue (coda). Un record resta nella queue finché la proprietà non viene trasferita a uno user o a un’altra queue, o se verrà eliminato.</w:t>
-      </w:r>
-    </w:p>
-    <w:p>
-      <w:pPr>
-        <w:pStyle w:val="Paragrafoelenco"/>
-      </w:pPr>
-      <w:r>
-        <w:t>Le queue servono a rendere più semplici le divisioni di lavoro. Ci sono “insiemi” che contengono record che “aspettano di essere presi in carico”, per poi diventare di chi la prende, che ne diventa il padrone.</w:t>
+        <w:t xml:space="preserve">Una </w:t>
+      </w:r>
+      <w:proofErr w:type="spellStart"/>
+      <w:r>
+        <w:t>queue</w:t>
+      </w:r>
+      <w:proofErr w:type="spellEnd"/>
+      <w:r>
+        <w:t xml:space="preserve"> consente a gruppi di users di gestire un carico di lavoro condiviso in modo più efficace. Funge da posizione in cui i record possono essere instradati in attesa dell’elaborazione da parte di uno dei membri della </w:t>
+      </w:r>
+      <w:proofErr w:type="spellStart"/>
+      <w:r>
+        <w:t>queue</w:t>
+      </w:r>
+      <w:proofErr w:type="spellEnd"/>
+      <w:r>
+        <w:t xml:space="preserve"> (coda). Un record resta nella </w:t>
+      </w:r>
+      <w:proofErr w:type="spellStart"/>
+      <w:r>
+        <w:t>queue</w:t>
+      </w:r>
+      <w:proofErr w:type="spellEnd"/>
+      <w:r>
+        <w:t xml:space="preserve"> finché la proprietà non viene trasferita a uno user o a un’altra </w:t>
+      </w:r>
+      <w:proofErr w:type="spellStart"/>
+      <w:r>
+        <w:t>queue</w:t>
+      </w:r>
+      <w:proofErr w:type="spellEnd"/>
+      <w:r>
+        <w:t>, o se verrà eliminato.</w:t>
+      </w:r>
+    </w:p>
+    <w:p>
+      <w:pPr>
+        <w:pStyle w:val="Paragrafoelenco"/>
+      </w:pPr>
+      <w:r>
+        <w:t xml:space="preserve">Le </w:t>
+      </w:r>
+      <w:proofErr w:type="spellStart"/>
+      <w:r>
+        <w:t>queue</w:t>
+      </w:r>
+      <w:proofErr w:type="spellEnd"/>
+      <w:r>
+        <w:t xml:space="preserve"> servono a rendere più semplici le divisioni di lavoro. Ci sono “insiemi” che contengono record che “aspettano di essere presi in carico”, per poi diventare di chi la prende, che ne diventa il padrone.</w:t>
       </w:r>
     </w:p>
     <w:p>
@@ -2691,7 +3472,15 @@
         <w:t>elementi</w:t>
       </w:r>
       <w:r>
-        <w:t xml:space="preserve"> della queue e soprattutto i </w:t>
+        <w:t xml:space="preserve"> della </w:t>
+      </w:r>
+      <w:proofErr w:type="spellStart"/>
+      <w:r>
+        <w:t>queue</w:t>
+      </w:r>
+      <w:proofErr w:type="spellEnd"/>
+      <w:r>
+        <w:t xml:space="preserve"> e soprattutto i </w:t>
       </w:r>
       <w:r>
         <w:rPr>
@@ -2766,7 +3555,15 @@
         <w:t>Team sharing</w:t>
       </w:r>
       <w:r>
-        <w:t>: funziona solo per delle tipologie di oggetti, solo per account, opportunità e cases.</w:t>
+        <w:t xml:space="preserve">: funziona solo per delle tipologie di oggetti, solo per account, opportunità e </w:t>
+      </w:r>
+      <w:proofErr w:type="spellStart"/>
+      <w:r>
+        <w:t>cases</w:t>
+      </w:r>
+      <w:proofErr w:type="spellEnd"/>
+      <w:r>
+        <w:t>.</w:t>
       </w:r>
     </w:p>
     <w:p>
@@ -2854,7 +3651,15 @@
         <w:pStyle w:val="Paragrafoelenco"/>
       </w:pPr>
       <w:r>
-        <w:t xml:space="preserve">Sono il modo più efficace per dare lo stesso accesso a più utenti. Possono essere usati nelle sharing rules, sharing manuale, apex e flow sharing. Possono essere usati per dare accesso a cartelle, file, librerie e queue. </w:t>
+        <w:t xml:space="preserve">Sono il modo più efficace per dare lo stesso accesso a più utenti. Possono essere usati nelle sharing rules, sharing manuale, apex e flow sharing. Possono essere usati per dare accesso a cartelle, file, librerie e </w:t>
+      </w:r>
+      <w:proofErr w:type="spellStart"/>
+      <w:r>
+        <w:t>queue</w:t>
+      </w:r>
+      <w:proofErr w:type="spellEnd"/>
+      <w:r>
+        <w:t xml:space="preserve">. </w:t>
       </w:r>
     </w:p>
     <w:p>
@@ -2903,22 +3708,110 @@
       <w:r>
         <w:t xml:space="preserve">Le </w:t>
       </w:r>
-      <w:r>
-        <w:rPr>
-          <w:u w:val="single"/>
-        </w:rPr>
-        <w:t>Restriction Rules</w:t>
-      </w:r>
-      <w:r>
-        <w:t xml:space="preserve"> permettono a certi utenti di accedere solo a specificati record, si basano su user e record criteria, non si applicano a user con permessi view all data o modify all data e sono disponibili per custom objects, external objects, contatti, tasks, eventi e Time Sheets.</w:t>
-      </w:r>
-    </w:p>
-    <w:p>
-      <w:pPr>
-        <w:pStyle w:val="Paragrafoelenco"/>
-      </w:pPr>
-      <w:r>
-        <w:t>Per esempio, si può creare una regola affinché uno user possa accedere solo a record di un particolare record type, posseduti da altri con lo stesso profilo o ruolo.</w:t>
+      <w:proofErr w:type="spellStart"/>
+      <w:r>
+        <w:rPr>
+          <w:u w:val="single"/>
+        </w:rPr>
+        <w:t>Restriction</w:t>
+      </w:r>
+      <w:proofErr w:type="spellEnd"/>
+      <w:r>
+        <w:rPr>
+          <w:u w:val="single"/>
+        </w:rPr>
+        <w:t xml:space="preserve"> Rules</w:t>
+      </w:r>
+      <w:r>
+        <w:t xml:space="preserve"> permettono a certi utenti di accedere solo a specificati record, si basano su user e record </w:t>
+      </w:r>
+      <w:proofErr w:type="spellStart"/>
+      <w:r>
+        <w:t>criteria</w:t>
+      </w:r>
+      <w:proofErr w:type="spellEnd"/>
+      <w:r>
+        <w:t xml:space="preserve">, non si applicano a user con permessi </w:t>
+      </w:r>
+      <w:proofErr w:type="spellStart"/>
+      <w:r>
+        <w:t>view</w:t>
+      </w:r>
+      <w:proofErr w:type="spellEnd"/>
+      <w:r>
+        <w:t xml:space="preserve"> </w:t>
+      </w:r>
+      <w:proofErr w:type="spellStart"/>
+      <w:r>
+        <w:t>all</w:t>
+      </w:r>
+      <w:proofErr w:type="spellEnd"/>
+      <w:r>
+        <w:t xml:space="preserve"> data o </w:t>
+      </w:r>
+      <w:proofErr w:type="spellStart"/>
+      <w:r>
+        <w:t>modify</w:t>
+      </w:r>
+      <w:proofErr w:type="spellEnd"/>
+      <w:r>
+        <w:t xml:space="preserve"> </w:t>
+      </w:r>
+      <w:proofErr w:type="spellStart"/>
+      <w:r>
+        <w:t>all</w:t>
+      </w:r>
+      <w:proofErr w:type="spellEnd"/>
+      <w:r>
+        <w:t xml:space="preserve"> data e sono disponibili per custom </w:t>
+      </w:r>
+      <w:proofErr w:type="spellStart"/>
+      <w:r>
+        <w:t>objects</w:t>
+      </w:r>
+      <w:proofErr w:type="spellEnd"/>
+      <w:r>
+        <w:t xml:space="preserve">, </w:t>
+      </w:r>
+      <w:proofErr w:type="spellStart"/>
+      <w:r>
+        <w:t>external</w:t>
+      </w:r>
+      <w:proofErr w:type="spellEnd"/>
+      <w:r>
+        <w:t xml:space="preserve"> </w:t>
+      </w:r>
+      <w:proofErr w:type="spellStart"/>
+      <w:r>
+        <w:t>objects</w:t>
+      </w:r>
+      <w:proofErr w:type="spellEnd"/>
+      <w:r>
+        <w:t xml:space="preserve">, contatti, tasks, eventi e Time </w:t>
+      </w:r>
+      <w:proofErr w:type="spellStart"/>
+      <w:r>
+        <w:t>Sheets</w:t>
+      </w:r>
+      <w:proofErr w:type="spellEnd"/>
+      <w:r>
+        <w:t>.</w:t>
+      </w:r>
+    </w:p>
+    <w:p>
+      <w:pPr>
+        <w:pStyle w:val="Paragrafoelenco"/>
+      </w:pPr>
+      <w:r>
+        <w:t xml:space="preserve">Per esempio, si può creare una regola affinché uno user possa accedere solo a record di un particolare record </w:t>
+      </w:r>
+      <w:proofErr w:type="spellStart"/>
+      <w:r>
+        <w:t>type</w:t>
+      </w:r>
+      <w:proofErr w:type="spellEnd"/>
+      <w:r>
+        <w:t>, posseduti da altri con lo stesso profilo o ruolo.</w:t>
       </w:r>
     </w:p>
     <w:p>
@@ -3048,7 +3941,15 @@
         <w:pStyle w:val="Paragrafoelenco"/>
       </w:pPr>
       <w:r>
-        <w:t>Le validation rules sono delle regole</w:t>
+        <w:t xml:space="preserve">Le </w:t>
+      </w:r>
+      <w:proofErr w:type="spellStart"/>
+      <w:r>
+        <w:t>validation</w:t>
+      </w:r>
+      <w:proofErr w:type="spellEnd"/>
+      <w:r>
+        <w:t xml:space="preserve"> rules sono delle regole</w:t>
       </w:r>
       <w:r>
         <w:t>, delle condizioni che vengono verificate prima di salvare il dato, per evitare che questo venga salvato in maniera errata. Sono funzionali come regole universali, ma generalmente vengono assegnate ad un record, ma riguardano anche, gli user, i profili o i ruoli.</w:t>
@@ -3080,7 +3981,23 @@
         <w:pStyle w:val="Paragrafoelenco"/>
       </w:pPr>
       <w:r>
-        <w:t xml:space="preserve">La validation rule usa uno stato booleano per validare un dato, ad esempio la “error condition formula”: </w:t>
+        <w:t xml:space="preserve">La </w:t>
+      </w:r>
+      <w:proofErr w:type="spellStart"/>
+      <w:r>
+        <w:t>validation</w:t>
+      </w:r>
+      <w:proofErr w:type="spellEnd"/>
+      <w:r>
+        <w:t xml:space="preserve"> rule usa uno stato booleano per validare un dato, ad esempio la “error </w:t>
+      </w:r>
+      <w:proofErr w:type="spellStart"/>
+      <w:r>
+        <w:t>condition</w:t>
+      </w:r>
+      <w:proofErr w:type="spellEnd"/>
+      <w:r>
+        <w:t xml:space="preserve"> formula”: </w:t>
       </w:r>
       <w:r>
         <w:t>va inserita una formula che indica la situazione di errore, ossia ciò che si deve verificare affinché venga mostrato il messaggio di errore per evitare il salvataggio di un record “difettoso”. La condizione di errore, se vera, mostrerà il messaggio di errore allo user e il record non verrà salvato.</w:t>
@@ -3093,6 +4010,123 @@
       <w:pPr>
         <w:pStyle w:val="Paragrafoelenco"/>
       </w:pPr>
+      <w:r>
+        <w:t>N</w:t>
+      </w:r>
+      <w:r>
+        <w:t>ell</w:t>
+      </w:r>
+      <w:r>
+        <w:t>e</w:t>
+      </w:r>
+      <w:r>
+        <w:t xml:space="preserve"> </w:t>
+      </w:r>
+      <w:proofErr w:type="spellStart"/>
+      <w:r>
+        <w:t>validation</w:t>
+      </w:r>
+      <w:proofErr w:type="spellEnd"/>
+      <w:r>
+        <w:t xml:space="preserve"> rules possiamo usare varie funzioni (metodi predefiniti), di cui </w:t>
+      </w:r>
+      <w:proofErr w:type="gramStart"/>
+      <w:r>
+        <w:t>3</w:t>
+      </w:r>
+      <w:proofErr w:type="gramEnd"/>
+      <w:r>
+        <w:t xml:space="preserve"> sono molto importanti: </w:t>
+      </w:r>
+    </w:p>
+    <w:p>
+      <w:pPr>
+        <w:pStyle w:val="Paragrafoelenco"/>
+      </w:pPr>
+      <w:r>
+        <w:t xml:space="preserve">- </w:t>
+      </w:r>
+      <w:proofErr w:type="spellStart"/>
+      <w:r>
+        <w:t>IsChanged</w:t>
+      </w:r>
+      <w:proofErr w:type="spellEnd"/>
+      <w:r>
+        <w:t>(field), mi dice se un campo è stato cambiato (</w:t>
+      </w:r>
+      <w:proofErr w:type="spellStart"/>
+      <w:r>
+        <w:t>bool</w:t>
+      </w:r>
+      <w:r>
+        <w:t>ean</w:t>
+      </w:r>
+      <w:proofErr w:type="spellEnd"/>
+      <w:r>
+        <w:t xml:space="preserve">) </w:t>
+      </w:r>
+    </w:p>
+    <w:p>
+      <w:pPr>
+        <w:pStyle w:val="Paragrafoelenco"/>
+      </w:pPr>
+      <w:r>
+        <w:t xml:space="preserve">- </w:t>
+      </w:r>
+      <w:proofErr w:type="spellStart"/>
+      <w:r>
+        <w:t>PriorValue</w:t>
+      </w:r>
+      <w:proofErr w:type="spellEnd"/>
+      <w:r>
+        <w:t>(field), mi d</w:t>
+      </w:r>
+      <w:r>
+        <w:t>à</w:t>
+      </w:r>
+      <w:r>
+        <w:t xml:space="preserve"> il valore precedente del campo </w:t>
+      </w:r>
+    </w:p>
+    <w:p>
+      <w:pPr>
+        <w:pStyle w:val="Paragrafoelenco"/>
+      </w:pPr>
+      <w:r>
+        <w:t xml:space="preserve">- </w:t>
+      </w:r>
+      <w:proofErr w:type="spellStart"/>
+      <w:proofErr w:type="gramStart"/>
+      <w:r>
+        <w:t>IsNew</w:t>
+      </w:r>
+      <w:proofErr w:type="spellEnd"/>
+      <w:r>
+        <w:t>(</w:t>
+      </w:r>
+      <w:proofErr w:type="gramEnd"/>
+      <w:r>
+        <w:t>), mi dice se non è mai stato inserito un valore in quel campo(</w:t>
+      </w:r>
+      <w:proofErr w:type="spellStart"/>
+      <w:r>
+        <w:t>bool</w:t>
+      </w:r>
+      <w:r>
+        <w:t>ean</w:t>
+      </w:r>
+      <w:proofErr w:type="spellEnd"/>
+      <w:r>
+        <w:t>)</w:t>
+      </w:r>
+      <w:r>
+        <w:t>.</w:t>
+      </w:r>
+    </w:p>
+    <w:p>
+      <w:pPr>
+        <w:pStyle w:val="Paragrafoelenco"/>
+      </w:pPr>
     </w:p>
     <w:p>
       <w:pPr>
@@ -3146,13 +4180,1038 @@
         <w:pStyle w:val="Paragrafoelenco"/>
       </w:pPr>
       <w:r>
-        <w:t xml:space="preserve">Esempio di Regex: </w:t>
-      </w:r>
-      <w:r>
-        <w:t>\\d{5}(-\\d{4})</w:t>
-      </w:r>
-      <w:r>
-        <w:t xml:space="preserve">?     -&gt; vuol dire “contiene 4 o 5 caratteri”. </w:t>
+        <w:rPr>
+          <w:highlight w:val="yellow"/>
+        </w:rPr>
+        <w:t xml:space="preserve">Esempio di </w:t>
+      </w:r>
+      <w:proofErr w:type="spellStart"/>
+      <w:r>
+        <w:rPr>
+          <w:highlight w:val="yellow"/>
+        </w:rPr>
+        <w:t>Regex</w:t>
+      </w:r>
+      <w:proofErr w:type="spellEnd"/>
+      <w:r>
+        <w:rPr>
+          <w:highlight w:val="yellow"/>
+        </w:rPr>
+        <w:t>: \\d{</w:t>
+      </w:r>
+      <w:proofErr w:type="gramStart"/>
+      <w:r>
+        <w:rPr>
+          <w:highlight w:val="yellow"/>
+        </w:rPr>
+        <w:t>5}(</w:t>
+      </w:r>
+      <w:proofErr w:type="gramEnd"/>
+      <w:r>
+        <w:rPr>
+          <w:highlight w:val="yellow"/>
+        </w:rPr>
+        <w:t>-\\d{4})?     -&gt; vuol dire “contiene 4 o 5 caratteri”.</w:t>
+      </w:r>
+      <w:r>
+        <w:t xml:space="preserve"> </w:t>
+      </w:r>
+    </w:p>
+    <w:p>
+      <w:pPr>
+        <w:pStyle w:val="Paragrafoelenco"/>
+      </w:pPr>
+      <w:r>
+        <w:t>Una REGEX è un modo per definire un formato REGEX (</w:t>
+      </w:r>
+      <w:proofErr w:type="gramStart"/>
+      <w:r>
+        <w:t>V,F</w:t>
+      </w:r>
+      <w:proofErr w:type="gramEnd"/>
+      <w:r>
+        <w:t>) → True/False , mi dirà se il valore rispetta il formato</w:t>
+      </w:r>
+      <w:r>
+        <w:t>.</w:t>
+      </w:r>
+    </w:p>
+    <w:p>
+      <w:pPr>
+        <w:pStyle w:val="Paragrafoelenco"/>
+      </w:pPr>
+    </w:p>
+    <w:p>
+      <w:pPr>
+        <w:pStyle w:val="Paragrafoelenco"/>
+      </w:pPr>
+      <w:r>
+        <w:rPr>
+          <w:b/>
+          <w:bCs/>
+          <w:u w:val="single"/>
+        </w:rPr>
+        <w:t>UPSERT</w:t>
+      </w:r>
+      <w:r>
+        <w:t>:</w:t>
+      </w:r>
+    </w:p>
+    <w:p>
+      <w:pPr>
+        <w:pStyle w:val="Paragrafoelenco"/>
+      </w:pPr>
+      <w:r>
+        <w:t xml:space="preserve">Viene importata una lista in cui ci saranno sia dati nuovi che vecchi. I vecchi record verranno aggiornati, quelli nuovi inseriti. </w:t>
+      </w:r>
+      <w:proofErr w:type="spellStart"/>
+      <w:r>
+        <w:t>Upsert</w:t>
+      </w:r>
+      <w:proofErr w:type="spellEnd"/>
+      <w:r>
+        <w:t xml:space="preserve"> sta per update-</w:t>
+      </w:r>
+      <w:proofErr w:type="spellStart"/>
+      <w:r>
+        <w:t>insert</w:t>
+      </w:r>
+      <w:proofErr w:type="spellEnd"/>
+      <w:r>
+        <w:t>.</w:t>
+      </w:r>
+    </w:p>
+    <w:p>
+      <w:pPr>
+        <w:pStyle w:val="Paragrafoelenco"/>
+      </w:pPr>
+    </w:p>
+    <w:p>
+      <w:pPr>
+        <w:pStyle w:val="Paragrafoelenco"/>
+      </w:pPr>
+      <w:r>
+        <w:rPr>
+          <w:b/>
+          <w:bCs/>
+          <w:u w:val="single"/>
+        </w:rPr>
+        <w:t>IMPORTAZIONE DATI:</w:t>
+      </w:r>
+    </w:p>
+    <w:p>
+      <w:pPr>
+        <w:pStyle w:val="Paragrafoelenco"/>
+      </w:pPr>
+      <w:r>
+        <w:t xml:space="preserve">Ci sono </w:t>
+      </w:r>
+      <w:proofErr w:type="gramStart"/>
+      <w:r>
+        <w:t>3</w:t>
+      </w:r>
+      <w:proofErr w:type="gramEnd"/>
+      <w:r>
+        <w:t xml:space="preserve"> tipi di tool ufficiali per l’importazione di dati: </w:t>
+      </w:r>
+    </w:p>
+    <w:p>
+      <w:pPr>
+        <w:pStyle w:val="Paragrafoelenco"/>
+        <w:numPr>
+          <w:ilvl w:val="0"/>
+          <w:numId w:val="5"/>
+        </w:numPr>
+      </w:pPr>
+      <w:r>
+        <w:rPr>
+          <w:u w:val="single"/>
+        </w:rPr>
+        <w:t>Tool interno</w:t>
+      </w:r>
+      <w:r>
+        <w:t xml:space="preserve">: </w:t>
+      </w:r>
+      <w:r>
+        <w:rPr>
+          <w:b/>
+          <w:bCs/>
+        </w:rPr>
+        <w:t xml:space="preserve">Data Import </w:t>
+      </w:r>
+      <w:proofErr w:type="spellStart"/>
+      <w:r>
+        <w:rPr>
+          <w:b/>
+          <w:bCs/>
+        </w:rPr>
+        <w:t>Wizard</w:t>
+      </w:r>
+      <w:proofErr w:type="spellEnd"/>
+      <w:r>
+        <w:t xml:space="preserve"> – supporta solo</w:t>
+      </w:r>
+      <w:r>
+        <w:t xml:space="preserve"> import, no export/delete. Importa account, contatti, lead, soluzioni, </w:t>
+      </w:r>
+      <w:proofErr w:type="spellStart"/>
+      <w:r>
+        <w:t>campaign</w:t>
+      </w:r>
+      <w:proofErr w:type="spellEnd"/>
+      <w:r>
+        <w:t xml:space="preserve">, </w:t>
+      </w:r>
+      <w:proofErr w:type="spellStart"/>
+      <w:r>
+        <w:t>members</w:t>
+      </w:r>
+      <w:proofErr w:type="spellEnd"/>
+      <w:r>
+        <w:t xml:space="preserve"> e custom </w:t>
+      </w:r>
+      <w:proofErr w:type="spellStart"/>
+      <w:r>
+        <w:t>objects</w:t>
+      </w:r>
+      <w:proofErr w:type="spellEnd"/>
+      <w:r>
+        <w:t xml:space="preserve">, ma fino a 50.000 record. Si può inserire, fare update e </w:t>
+      </w:r>
+      <w:proofErr w:type="spellStart"/>
+      <w:r>
+        <w:t>upsert</w:t>
+      </w:r>
+      <w:proofErr w:type="spellEnd"/>
+      <w:r>
+        <w:t xml:space="preserve">, </w:t>
+      </w:r>
+      <w:r>
+        <w:rPr>
+          <w:u w:val="single"/>
+        </w:rPr>
+        <w:t>può prevenire duplicati durante gli import.</w:t>
+      </w:r>
+    </w:p>
+    <w:p>
+      <w:pPr>
+        <w:pStyle w:val="Paragrafoelenco"/>
+        <w:ind w:left="1080"/>
+      </w:pPr>
+      <w:r>
+        <w:t>D</w:t>
+      </w:r>
+      <w:r>
+        <w:t xml:space="preserve">urante l’importazione posso spegnere </w:t>
+      </w:r>
+      <w:r>
+        <w:t xml:space="preserve">e mettere in pausa </w:t>
+      </w:r>
+      <w:proofErr w:type="spellStart"/>
+      <w:r>
+        <w:t>Processes</w:t>
+      </w:r>
+      <w:proofErr w:type="spellEnd"/>
+      <w:r>
+        <w:t xml:space="preserve"> &amp; Workflows, automazioni, </w:t>
+      </w:r>
+      <w:r>
+        <w:t>posso</w:t>
+      </w:r>
+      <w:r>
+        <w:t xml:space="preserve"> mandare una mail ogni volta che inserisco un corso, posso sospenderli</w:t>
+      </w:r>
+      <w:r>
+        <w:t>.</w:t>
+      </w:r>
+      <w:r>
+        <w:t xml:space="preserve"> </w:t>
+      </w:r>
+    </w:p>
+    <w:p>
+      <w:pPr>
+        <w:pStyle w:val="Paragrafoelenco"/>
+        <w:numPr>
+          <w:ilvl w:val="0"/>
+          <w:numId w:val="5"/>
+        </w:numPr>
+      </w:pPr>
+      <w:r>
+        <w:rPr>
+          <w:u w:val="single"/>
+        </w:rPr>
+        <w:t>Tool esterno ufficiale:</w:t>
+      </w:r>
+      <w:r>
+        <w:t xml:space="preserve"> Data Loader</w:t>
+      </w:r>
+      <w:r>
+        <w:t xml:space="preserve"> – Programma esterno creato da Salesforce, permette a programmi di natura diversa di “comunicare” tra di loro (es: permette di parlare con SQL). Supporta importazione ed esportazione da CSV, si può farlo comunicare con un database, supporta le relazioni custom per l’</w:t>
+      </w:r>
+      <w:proofErr w:type="spellStart"/>
+      <w:r>
+        <w:t>upsert</w:t>
+      </w:r>
+      <w:proofErr w:type="spellEnd"/>
+      <w:r>
+        <w:t>. Non c’è neanche bisogno dell’interfaccia grafica, ma si può fare tutto da console. – Batch mode supportata –</w:t>
+      </w:r>
+    </w:p>
+    <w:p>
+      <w:pPr>
+        <w:pStyle w:val="Paragrafoelenco"/>
+        <w:ind w:left="1080"/>
+      </w:pPr>
+      <w:r>
+        <w:rPr>
+          <w:b/>
+          <w:bCs/>
+          <w:u w:val="single"/>
+        </w:rPr>
+        <w:t>Batch mode</w:t>
+      </w:r>
+      <w:r>
+        <w:t>: Batch vuol dire pacche</w:t>
+      </w:r>
+      <w:r>
+        <w:t xml:space="preserve">tto, sono insiemi di massimo 200 record. </w:t>
+      </w:r>
+    </w:p>
+    <w:p>
+      <w:pPr>
+        <w:pStyle w:val="Paragrafoelenco"/>
+        <w:ind w:left="1080"/>
+      </w:pPr>
+      <w:r>
+        <w:t>Con Data Loader si può pianificare un’importazione o una mass delete.</w:t>
+      </w:r>
+    </w:p>
+    <w:p>
+      <w:pPr>
+        <w:pStyle w:val="Paragrafoelenco"/>
+        <w:numPr>
+          <w:ilvl w:val="0"/>
+          <w:numId w:val="5"/>
+        </w:numPr>
+      </w:pPr>
+      <w:r>
+        <w:rPr>
+          <w:u w:val="single"/>
+        </w:rPr>
+        <w:t>Tool esterni non ufficiali</w:t>
+      </w:r>
+      <w:r>
+        <w:t xml:space="preserve">: </w:t>
+      </w:r>
+      <w:proofErr w:type="spellStart"/>
+      <w:r>
+        <w:t>Postman</w:t>
+      </w:r>
+      <w:proofErr w:type="spellEnd"/>
+      <w:r>
+        <w:t xml:space="preserve"> – taled.</w:t>
+      </w:r>
+    </w:p>
+    <w:p>
+      <w:pPr>
+        <w:ind w:left="720"/>
+      </w:pPr>
+      <w:r>
+        <w:t>Gli Api-</w:t>
+      </w:r>
+      <w:proofErr w:type="spellStart"/>
+      <w:r>
+        <w:t>based</w:t>
+      </w:r>
+      <w:proofErr w:type="spellEnd"/>
+      <w:r>
+        <w:t xml:space="preserve"> tools, come Data Loader, sono</w:t>
+      </w:r>
+      <w:r>
+        <w:t xml:space="preserve"> più difficili da usare rispetto a Data Import </w:t>
+      </w:r>
+      <w:proofErr w:type="spellStart"/>
+      <w:r>
+        <w:t>Wizard</w:t>
+      </w:r>
+      <w:proofErr w:type="spellEnd"/>
+      <w:r>
+        <w:t xml:space="preserve">, carica fino a </w:t>
+      </w:r>
+      <w:proofErr w:type="gramStart"/>
+      <w:r>
+        <w:rPr>
+          <w:color w:val="FF0000"/>
+        </w:rPr>
+        <w:t>5</w:t>
+      </w:r>
+      <w:proofErr w:type="gramEnd"/>
+      <w:r>
+        <w:rPr>
+          <w:color w:val="FF0000"/>
+        </w:rPr>
+        <w:t xml:space="preserve"> milioni</w:t>
+      </w:r>
+      <w:r>
+        <w:t xml:space="preserve"> di record e può fare anche ciò che D.I.W. non può fare. (API = Application Programming Interface)</w:t>
+      </w:r>
+      <w:r>
+        <w:t>.</w:t>
+      </w:r>
+      <w:r>
+        <w:t xml:space="preserve"> Vengono usati per comunicare con programmi esterni e lavorano sui database. </w:t>
+      </w:r>
+    </w:p>
+    <w:p>
+      <w:pPr>
+        <w:ind w:left="720"/>
+      </w:pPr>
+      <w:r>
+        <w:drawing>
+          <wp:inline distT="0" distB="0" distL="0" distR="0" wp14:anchorId="7C1F8201" wp14:editId="7FA56479">
+            <wp:extent cx="4102100" cy="2307503"/>
+            <wp:effectExtent l="0" t="0" r="0" b="0"/>
+            <wp:docPr id="6" name="Immagine 6"/>
+            <wp:cNvGraphicFramePr>
+              <a:graphicFrameLocks xmlns:a="http://schemas.openxmlformats.org/drawingml/2006/main" noChangeAspect="1"/>
+            </wp:cNvGraphicFramePr>
+            <a:graphic xmlns:a="http://schemas.openxmlformats.org/drawingml/2006/main">
+              <a:graphicData uri="http://schemas.openxmlformats.org/drawingml/2006/picture">
+                <pic:pic xmlns:pic="http://schemas.openxmlformats.org/drawingml/2006/picture">
+                  <pic:nvPicPr>
+                    <pic:cNvPr id="1" name=""/>
+                    <pic:cNvPicPr/>
+                  </pic:nvPicPr>
+                  <pic:blipFill>
+                    <a:blip r:embed="rId15"/>
+                    <a:stretch>
+                      <a:fillRect/>
+                    </a:stretch>
+                  </pic:blipFill>
+                  <pic:spPr>
+                    <a:xfrm>
+                      <a:off x="0" y="0"/>
+                      <a:ext cx="4147766" cy="2333191"/>
+                    </a:xfrm>
+                    <a:prstGeom prst="rect">
+                      <a:avLst/>
+                    </a:prstGeom>
+                  </pic:spPr>
+                </pic:pic>
+              </a:graphicData>
+            </a:graphic>
+          </wp:inline>
+        </w:drawing>
+      </w:r>
+    </w:p>
+    <w:p>
+      <w:pPr>
+        <w:spacing w:after="0"/>
+        <w:ind w:left="720"/>
+      </w:pPr>
+      <w:r>
+        <w:lastRenderedPageBreak/>
+        <w:t>Esportare i dati è utile per fare backup, ottenere gli ID di vari record, prendere dati per modificarli o aggiungerli ad altri dati. Esportare è utile per salvare i file, facendo backup prima di eliminare tutto.</w:t>
+      </w:r>
+    </w:p>
+    <w:p>
+      <w:pPr>
+        <w:pStyle w:val="Paragrafoelenco"/>
+      </w:pPr>
+      <w:r>
+        <w:t>Campo “set audit fields”: se attivo, possiamo modificare “</w:t>
+      </w:r>
+      <w:proofErr w:type="spellStart"/>
+      <w:r>
+        <w:t>created</w:t>
+      </w:r>
+      <w:proofErr w:type="spellEnd"/>
+      <w:r>
+        <w:t xml:space="preserve"> by”, “</w:t>
+      </w:r>
+      <w:proofErr w:type="spellStart"/>
+      <w:r>
+        <w:t>created</w:t>
+      </w:r>
+      <w:proofErr w:type="spellEnd"/>
+      <w:r>
+        <w:t xml:space="preserve"> date”, “last </w:t>
+      </w:r>
+      <w:proofErr w:type="spellStart"/>
+      <w:r>
+        <w:t>modified</w:t>
+      </w:r>
+      <w:proofErr w:type="spellEnd"/>
+      <w:r>
+        <w:t xml:space="preserve"> by” e “last </w:t>
+      </w:r>
+      <w:proofErr w:type="spellStart"/>
+      <w:r>
+        <w:t>modified</w:t>
+      </w:r>
+      <w:proofErr w:type="spellEnd"/>
+      <w:r>
+        <w:t xml:space="preserve"> date”, che normalmente non sono m</w:t>
+      </w:r>
+      <w:r>
+        <w:t>a</w:t>
+      </w:r>
+      <w:r>
+        <w:t>i editabi</w:t>
+      </w:r>
+      <w:r>
+        <w:t>li. Questi campi si possono modificare soltanto durante l’</w:t>
+      </w:r>
+      <w:proofErr w:type="spellStart"/>
+      <w:r>
+        <w:t>insert</w:t>
+      </w:r>
+      <w:proofErr w:type="spellEnd"/>
+      <w:r>
+        <w:t xml:space="preserve">, se non vengono modificati, prendono data e </w:t>
+      </w:r>
+      <w:proofErr w:type="spellStart"/>
+      <w:r>
+        <w:t>modified</w:t>
+      </w:r>
+      <w:proofErr w:type="spellEnd"/>
+      <w:r>
+        <w:t xml:space="preserve"> by dell’inserimento.</w:t>
+      </w:r>
+    </w:p>
+    <w:p>
+      <w:pPr>
+        <w:pStyle w:val="Paragrafoelenco"/>
+      </w:pPr>
+      <w:r>
+        <w:rPr>
+          <w:b/>
+          <w:bCs/>
+          <w:u w:val="single"/>
+        </w:rPr>
+        <w:t xml:space="preserve">Data import </w:t>
+      </w:r>
+      <w:proofErr w:type="spellStart"/>
+      <w:r>
+        <w:rPr>
+          <w:b/>
+          <w:bCs/>
+          <w:u w:val="single"/>
+        </w:rPr>
+        <w:t>wizard</w:t>
+      </w:r>
+      <w:proofErr w:type="spellEnd"/>
+      <w:r>
+        <w:t xml:space="preserve"> importa solo</w:t>
+      </w:r>
+      <w:r>
+        <w:t xml:space="preserve"> da CSV, </w:t>
+      </w:r>
+      <w:r>
+        <w:rPr>
+          <w:b/>
+          <w:bCs/>
+          <w:u w:val="single"/>
+        </w:rPr>
+        <w:t>Data Loader</w:t>
+      </w:r>
+      <w:r>
+        <w:t xml:space="preserve"> può importare direttamente da Database.</w:t>
+      </w:r>
+    </w:p>
+    <w:p>
+      <w:pPr>
+        <w:pStyle w:val="Paragrafoelenco"/>
+        <w:rPr>
+          <w:b/>
+          <w:bCs/>
+          <w:u w:val="single"/>
+        </w:rPr>
+      </w:pPr>
+    </w:p>
+    <w:p>
+      <w:pPr>
+        <w:pStyle w:val="Paragrafoelenco"/>
+        <w:rPr>
+          <w:b/>
+          <w:bCs/>
+          <w:u w:val="single"/>
+          <w:lang w:val="en-US"/>
+        </w:rPr>
+      </w:pPr>
+      <w:r>
+        <w:rPr>
+          <w:b/>
+          <w:bCs/>
+          <w:u w:val="single"/>
+          <w:lang w:val="en-US"/>
+        </w:rPr>
+        <w:t>MASS TRANSFERRING RECORDS</w:t>
+      </w:r>
+    </w:p>
+    <w:p>
+      <w:pPr>
+        <w:pStyle w:val="Paragrafoelenco"/>
+      </w:pPr>
+      <w:r>
+        <w:t>Quando faccio l’Update i dati vengono MATCHATI tramite ID tra di loro, se due record hanno lo stesso ID allora vengono considerati lo stesso Record e aggiornato. Viene usato per aggiungere dati a record esistenti o per trasferire la OWNERSHIP a user differenti.</w:t>
+      </w:r>
+    </w:p>
+    <w:p>
+      <w:pPr>
+        <w:pStyle w:val="Paragrafoelenco"/>
+      </w:pPr>
+      <w:r>
+        <w:t xml:space="preserve">Mass </w:t>
+      </w:r>
+      <w:proofErr w:type="spellStart"/>
+      <w:r>
+        <w:t>Transferring</w:t>
+      </w:r>
+      <w:proofErr w:type="spellEnd"/>
+      <w:r>
+        <w:t xml:space="preserve"> Records Viene usato per trasferire contemporaneamente l’OWNERSHIP di grosse quantità di Records Posso trasferire Accounts, Leads, Service </w:t>
+      </w:r>
+      <w:proofErr w:type="spellStart"/>
+      <w:r>
+        <w:t>Contacts</w:t>
+      </w:r>
+      <w:proofErr w:type="spellEnd"/>
+      <w:r>
+        <w:t xml:space="preserve"> e tutti i Custom, più spuri. Per farlo ho bisogno di un permesso speciale (System), di avere Edit sull’oggetto, Read sui Records trasferiti Facendo </w:t>
+      </w:r>
+      <w:proofErr w:type="spellStart"/>
+      <w:r>
+        <w:t>Upsert</w:t>
+      </w:r>
+      <w:proofErr w:type="spellEnd"/>
+      <w:r>
+        <w:t xml:space="preserve">, il Matching non viene fatto per forza sul Salesforce ID, può usare anche un </w:t>
+      </w:r>
+      <w:proofErr w:type="spellStart"/>
+      <w:r>
+        <w:t>external</w:t>
+      </w:r>
+      <w:proofErr w:type="spellEnd"/>
+      <w:r>
+        <w:t xml:space="preserve"> ID. usando </w:t>
+      </w:r>
+      <w:proofErr w:type="spellStart"/>
+      <w:r>
+        <w:t>upsert</w:t>
+      </w:r>
+      <w:proofErr w:type="spellEnd"/>
+      <w:r>
+        <w:t xml:space="preserve"> noi evitiamo duplicat</w:t>
+      </w:r>
+      <w:r>
+        <w:t>i.</w:t>
+      </w:r>
+    </w:p>
+    <w:p>
+      <w:pPr>
+        <w:pStyle w:val="Paragrafoelenco"/>
+      </w:pPr>
+      <w:r>
+        <w:t>Si caricano sempre prima i Genitori, se non possiamo fare i riferimenti</w:t>
+      </w:r>
+      <w:r>
+        <w:t>.</w:t>
+      </w:r>
+      <w:r>
+        <w:t xml:space="preserve"> Le relazioni sono espresse come liste o come riferimenti nell’applicazione e come F</w:t>
+      </w:r>
+      <w:r>
+        <w:t xml:space="preserve">oreign </w:t>
+      </w:r>
+      <w:r>
+        <w:t>K</w:t>
+      </w:r>
+      <w:r>
+        <w:t>ey</w:t>
+      </w:r>
+      <w:r>
+        <w:t xml:space="preserve"> nel DB</w:t>
+      </w:r>
+      <w:r>
+        <w:t>.</w:t>
+      </w:r>
+    </w:p>
+    <w:p>
+      <w:pPr>
+        <w:pStyle w:val="Paragrafoelenco"/>
+      </w:pPr>
+      <w:r>
+        <w:t>Quando uso Data Loader mi loggo con un account Salesforce e ho i privilegi di quell’account, sto facendo quello che si chiama un API login</w:t>
+      </w:r>
+      <w:r>
+        <w:t>.</w:t>
+      </w:r>
+    </w:p>
+    <w:p>
+      <w:pPr>
+        <w:pStyle w:val="Paragrafoelenco"/>
+      </w:pPr>
+    </w:p>
+    <w:p>
+      <w:pPr>
+        <w:pStyle w:val="Paragrafoelenco"/>
+        <w:numPr>
+          <w:ilvl w:val="0"/>
+          <w:numId w:val="2"/>
+        </w:numPr>
+        <w:rPr>
+          <w:b/>
+          <w:bCs/>
+          <w:sz w:val="28"/>
+          <w:szCs w:val="28"/>
+          <w:u w:val="single"/>
+        </w:rPr>
+      </w:pPr>
+      <w:r>
+        <w:rPr>
+          <w:b/>
+          <w:bCs/>
+          <w:sz w:val="28"/>
+          <w:szCs w:val="28"/>
+          <w:u w:val="single"/>
+        </w:rPr>
+        <w:t>Com’è fatta una User Interface?</w:t>
+      </w:r>
+    </w:p>
+    <w:p>
+      <w:pPr>
+        <w:pStyle w:val="Paragrafoelenco"/>
+      </w:pPr>
+      <w:r>
+        <w:t xml:space="preserve">Una User </w:t>
+      </w:r>
+      <w:proofErr w:type="spellStart"/>
+      <w:r>
+        <w:t>interface</w:t>
+      </w:r>
+      <w:proofErr w:type="spellEnd"/>
+      <w:r>
+        <w:t xml:space="preserve"> è ciò che vede l’utente, “costruito” precedentemente da noi.</w:t>
+      </w:r>
+    </w:p>
+    <w:p>
+      <w:pPr>
+        <w:pStyle w:val="Paragrafoelenco"/>
+      </w:pPr>
+      <w:r>
+        <w:rPr>
+          <w:b/>
+          <w:bCs/>
+          <w:u w:val="single"/>
+        </w:rPr>
+        <w:t>CUSTOM APP:</w:t>
+      </w:r>
+      <w:r>
+        <w:t xml:space="preserve"> è un insieme di oggetti (tab, elementi) che lavorano insieme per servire a una determinata funzione. Creo una app quando voglio “</w:t>
+      </w:r>
+      <w:proofErr w:type="spellStart"/>
+      <w:r>
+        <w:t>targettare</w:t>
+      </w:r>
+      <w:proofErr w:type="spellEnd"/>
+      <w:r>
+        <w:t xml:space="preserve">” un </w:t>
+      </w:r>
+      <w:proofErr w:type="gramStart"/>
+      <w:r>
+        <w:t>determinato  tipo</w:t>
+      </w:r>
+      <w:proofErr w:type="gramEnd"/>
+      <w:r>
+        <w:t xml:space="preserve"> di utente.</w:t>
+      </w:r>
+    </w:p>
+    <w:p>
+      <w:pPr>
+        <w:pStyle w:val="Paragrafoelenco"/>
+      </w:pPr>
+      <w:r>
+        <w:rPr>
+          <w:b/>
+          <w:bCs/>
+          <w:u w:val="single"/>
+        </w:rPr>
+        <w:t>CUSTOM TAB</w:t>
+      </w:r>
+      <w:r>
+        <w:t xml:space="preserve">: è una user </w:t>
+      </w:r>
+      <w:proofErr w:type="spellStart"/>
+      <w:r>
+        <w:t>interface</w:t>
+      </w:r>
+      <w:proofErr w:type="spellEnd"/>
+      <w:r>
+        <w:t xml:space="preserve"> che crei per mostrare i dati dei custom </w:t>
+      </w:r>
+      <w:proofErr w:type="spellStart"/>
+      <w:r>
+        <w:t>object</w:t>
+      </w:r>
+      <w:proofErr w:type="spellEnd"/>
+      <w:r>
+        <w:t xml:space="preserve"> o altri contenuti web incorporati nell’app. Non è per forza una tab di oggetto. </w:t>
+      </w:r>
+    </w:p>
+    <w:p>
+      <w:pPr>
+        <w:pStyle w:val="Paragrafoelenco"/>
+      </w:pPr>
+      <w:r>
+        <w:t xml:space="preserve">Ci sono cinque tipi di custom </w:t>
+      </w:r>
+      <w:proofErr w:type="spellStart"/>
+      <w:r>
+        <w:t>tabs</w:t>
+      </w:r>
+      <w:proofErr w:type="spellEnd"/>
+      <w:r>
+        <w:t xml:space="preserve">: </w:t>
+      </w:r>
+    </w:p>
+    <w:p>
+      <w:pPr>
+        <w:pStyle w:val="Paragrafoelenco"/>
+      </w:pPr>
+      <w:r>
+        <w:t xml:space="preserve">- </w:t>
+      </w:r>
+      <w:r>
+        <w:rPr>
+          <w:u w:val="single"/>
+        </w:rPr>
+        <w:t xml:space="preserve">Custom </w:t>
+      </w:r>
+      <w:proofErr w:type="spellStart"/>
+      <w:r>
+        <w:rPr>
+          <w:u w:val="single"/>
+        </w:rPr>
+        <w:t>object</w:t>
+      </w:r>
+      <w:proofErr w:type="spellEnd"/>
+      <w:r>
+        <w:rPr>
+          <w:u w:val="single"/>
+        </w:rPr>
+        <w:t xml:space="preserve"> </w:t>
+      </w:r>
+      <w:proofErr w:type="spellStart"/>
+      <w:r>
+        <w:rPr>
+          <w:u w:val="single"/>
+        </w:rPr>
+        <w:t>tabs</w:t>
+      </w:r>
+      <w:proofErr w:type="spellEnd"/>
+      <w:r>
+        <w:t>: collega un oggetto in Sa</w:t>
+      </w:r>
+      <w:r>
+        <w:t xml:space="preserve">lesforce a </w:t>
+      </w:r>
+      <w:proofErr w:type="spellStart"/>
+      <w:r>
+        <w:t>un’app</w:t>
+      </w:r>
+      <w:proofErr w:type="spellEnd"/>
+      <w:r>
+        <w:t xml:space="preserve">, </w:t>
+      </w:r>
+      <w:r>
+        <w:t>è l’interfaccia grafica dell’oggetto</w:t>
+      </w:r>
+      <w:r>
+        <w:t>.</w:t>
+      </w:r>
+    </w:p>
+    <w:p>
+      <w:pPr>
+        <w:pStyle w:val="Paragrafoelenco"/>
+      </w:pPr>
+      <w:r>
+        <w:t xml:space="preserve">- </w:t>
+      </w:r>
+      <w:r>
+        <w:rPr>
+          <w:u w:val="single"/>
+        </w:rPr>
+        <w:t xml:space="preserve">web </w:t>
+      </w:r>
+      <w:proofErr w:type="spellStart"/>
+      <w:r>
+        <w:rPr>
+          <w:u w:val="single"/>
+        </w:rPr>
+        <w:t>tabs</w:t>
+      </w:r>
+      <w:proofErr w:type="spellEnd"/>
+      <w:r>
+        <w:t xml:space="preserve">: </w:t>
+      </w:r>
+      <w:r>
+        <w:t>mi permette di collegare un sito web a Salesforce attraverso una tab.</w:t>
+      </w:r>
+    </w:p>
+    <w:p>
+      <w:pPr>
+        <w:pStyle w:val="Paragrafoelenco"/>
+      </w:pPr>
+      <w:r>
+        <w:t xml:space="preserve">- </w:t>
+      </w:r>
+      <w:r>
+        <w:rPr>
+          <w:u w:val="single"/>
+        </w:rPr>
+        <w:t xml:space="preserve">visualforce </w:t>
+      </w:r>
+      <w:proofErr w:type="spellStart"/>
+      <w:r>
+        <w:rPr>
+          <w:u w:val="single"/>
+        </w:rPr>
+        <w:t>tabs</w:t>
+      </w:r>
+      <w:proofErr w:type="spellEnd"/>
+      <w:r>
+        <w:t>: è un programma</w:t>
+      </w:r>
+      <w:r>
+        <w:t xml:space="preserve"> </w:t>
+      </w:r>
+      <w:r>
+        <w:t>esterno che ti permette d</w:t>
+      </w:r>
+      <w:r>
+        <w:t>i fare pagine web.</w:t>
+      </w:r>
+      <w:r>
+        <w:t xml:space="preserve"> </w:t>
+      </w:r>
+    </w:p>
+    <w:p>
+      <w:pPr>
+        <w:pStyle w:val="Paragrafoelenco"/>
+      </w:pPr>
+      <w:r>
+        <w:t xml:space="preserve">- </w:t>
+      </w:r>
+      <w:r>
+        <w:rPr>
+          <w:u w:val="single"/>
+        </w:rPr>
+        <w:t xml:space="preserve">Lightning page </w:t>
+      </w:r>
+      <w:proofErr w:type="spellStart"/>
+      <w:r>
+        <w:rPr>
+          <w:u w:val="single"/>
+        </w:rPr>
+        <w:t>tabs</w:t>
+      </w:r>
+      <w:proofErr w:type="spellEnd"/>
+      <w:r>
+        <w:t>: mi permette di</w:t>
+      </w:r>
+      <w:r>
+        <w:t xml:space="preserve"> scrivere un programma web.</w:t>
+      </w:r>
+    </w:p>
+    <w:p>
+      <w:pPr>
+        <w:pStyle w:val="Paragrafoelenco"/>
+      </w:pPr>
+      <w:r>
+        <w:t xml:space="preserve">- </w:t>
+      </w:r>
+      <w:r>
+        <w:rPr>
+          <w:u w:val="single"/>
+        </w:rPr>
+        <w:t xml:space="preserve">Lightning component </w:t>
+      </w:r>
+      <w:proofErr w:type="spellStart"/>
+      <w:r>
+        <w:rPr>
+          <w:u w:val="single"/>
+        </w:rPr>
+        <w:t>tabs</w:t>
+      </w:r>
+      <w:proofErr w:type="spellEnd"/>
+      <w:r>
+        <w:t>: singolo elemento che corrispo</w:t>
+      </w:r>
+      <w:r>
+        <w:t>nde a una tab.</w:t>
+      </w:r>
+    </w:p>
+    <w:p>
+      <w:pPr>
+        <w:pStyle w:val="Paragrafoelenco"/>
+      </w:pPr>
+    </w:p>
+    <w:p>
+      <w:pPr>
+        <w:pStyle w:val="Paragrafoelenco"/>
+      </w:pPr>
+      <w:r>
+        <w:rPr>
+          <w:b/>
+          <w:bCs/>
+          <w:u w:val="single"/>
+        </w:rPr>
+        <w:t>KANBAN LIST VIEW</w:t>
+      </w:r>
+      <w:r>
+        <w:t xml:space="preserve">: Mostra un sommario visivo per una selezione di record, raggruppati in base a un campo. Si possono raggruppare o con uno status </w:t>
+      </w:r>
+      <w:proofErr w:type="spellStart"/>
+      <w:r>
+        <w:t>owner</w:t>
+      </w:r>
+      <w:proofErr w:type="spellEnd"/>
+      <w:r>
+        <w:t xml:space="preserve"> o con una </w:t>
+      </w:r>
+      <w:proofErr w:type="spellStart"/>
+      <w:r>
+        <w:t>picklist</w:t>
+      </w:r>
+      <w:proofErr w:type="spellEnd"/>
+      <w:r>
+        <w:t xml:space="preserve"> (ossia</w:t>
+      </w:r>
+      <w:r>
+        <w:t xml:space="preserve"> lo stato del rapporto con quell’account</w:t>
+      </w:r>
+      <w:r>
+        <w:t>)</w:t>
+      </w:r>
+      <w:r>
+        <w:t>. I rapporti con un account possono essere “hot”, ossia positivi, “</w:t>
+      </w:r>
+      <w:proofErr w:type="spellStart"/>
+      <w:r>
+        <w:t>warm</w:t>
+      </w:r>
+      <w:proofErr w:type="spellEnd"/>
+      <w:r>
+        <w:t>”, vanno bene ma “non alla grande”, e “</w:t>
+      </w:r>
+      <w:proofErr w:type="spellStart"/>
+      <w:r>
+        <w:t>cold</w:t>
+      </w:r>
+      <w:proofErr w:type="spellEnd"/>
+      <w:r>
+        <w:t xml:space="preserve">”, ossia negativi. </w:t>
       </w:r>
     </w:p>
     <w:p>
@@ -3295,6 +5354,96 @@
     </w:lvl>
   </w:abstractNum>
   <w:abstractNum w:abstractNumId="1" w15:restartNumberingAfterBreak="0">
+    <w:nsid w:val="4D17201B"/>
+    <w:multiLevelType w:val="hybridMultilevel"/>
+    <w:tmpl w:val="004CBC8E"/>
+    <w:lvl w:ilvl="0" w:tplc="1E2830D6">
+      <w:start w:val="1"/>
+      <w:numFmt w:val="decimal"/>
+      <w:lvlText w:val="%1)"/>
+      <w:lvlJc w:val="left"/>
+      <w:pPr>
+        <w:ind w:left="1080" w:hanging="360"/>
+      </w:pPr>
+      <w:rPr>
+        <w:rFonts w:hint="default"/>
+        <w:u w:val="single"/>
+      </w:rPr>
+    </w:lvl>
+    <w:lvl w:ilvl="1" w:tplc="04100019" w:tentative="1">
+      <w:start w:val="1"/>
+      <w:numFmt w:val="lowerLetter"/>
+      <w:lvlText w:val="%2."/>
+      <w:lvlJc w:val="left"/>
+      <w:pPr>
+        <w:ind w:left="1800" w:hanging="360"/>
+      </w:pPr>
+    </w:lvl>
+    <w:lvl w:ilvl="2" w:tplc="0410001B" w:tentative="1">
+      <w:start w:val="1"/>
+      <w:numFmt w:val="lowerRoman"/>
+      <w:lvlText w:val="%3."/>
+      <w:lvlJc w:val="right"/>
+      <w:pPr>
+        <w:ind w:left="2520" w:hanging="180"/>
+      </w:pPr>
+    </w:lvl>
+    <w:lvl w:ilvl="3" w:tplc="0410000F" w:tentative="1">
+      <w:start w:val="1"/>
+      <w:numFmt w:val="decimal"/>
+      <w:lvlText w:val="%4."/>
+      <w:lvlJc w:val="left"/>
+      <w:pPr>
+        <w:ind w:left="3240" w:hanging="360"/>
+      </w:pPr>
+    </w:lvl>
+    <w:lvl w:ilvl="4" w:tplc="04100019" w:tentative="1">
+      <w:start w:val="1"/>
+      <w:numFmt w:val="lowerLetter"/>
+      <w:lvlText w:val="%5."/>
+      <w:lvlJc w:val="left"/>
+      <w:pPr>
+        <w:ind w:left="3960" w:hanging="360"/>
+      </w:pPr>
+    </w:lvl>
+    <w:lvl w:ilvl="5" w:tplc="0410001B" w:tentative="1">
+      <w:start w:val="1"/>
+      <w:numFmt w:val="lowerRoman"/>
+      <w:lvlText w:val="%6."/>
+      <w:lvlJc w:val="right"/>
+      <w:pPr>
+        <w:ind w:left="4680" w:hanging="180"/>
+      </w:pPr>
+    </w:lvl>
+    <w:lvl w:ilvl="6" w:tplc="0410000F" w:tentative="1">
+      <w:start w:val="1"/>
+      <w:numFmt w:val="decimal"/>
+      <w:lvlText w:val="%7."/>
+      <w:lvlJc w:val="left"/>
+      <w:pPr>
+        <w:ind w:left="5400" w:hanging="360"/>
+      </w:pPr>
+    </w:lvl>
+    <w:lvl w:ilvl="7" w:tplc="04100019" w:tentative="1">
+      <w:start w:val="1"/>
+      <w:numFmt w:val="lowerLetter"/>
+      <w:lvlText w:val="%8."/>
+      <w:lvlJc w:val="left"/>
+      <w:pPr>
+        <w:ind w:left="6120" w:hanging="360"/>
+      </w:pPr>
+    </w:lvl>
+    <w:lvl w:ilvl="8" w:tplc="0410001B" w:tentative="1">
+      <w:start w:val="1"/>
+      <w:numFmt w:val="lowerRoman"/>
+      <w:lvlText w:val="%9."/>
+      <w:lvlJc w:val="right"/>
+      <w:pPr>
+        <w:ind w:left="6840" w:hanging="180"/>
+      </w:pPr>
+    </w:lvl>
+  </w:abstractNum>
+  <w:abstractNum w:abstractNumId="2" w15:restartNumberingAfterBreak="0">
     <w:nsid w:val="53022D9F"/>
     <w:multiLevelType w:val="hybridMultilevel"/>
     <w:tmpl w:val="1F6CDAC0"/>
@@ -3406,7 +5555,7 @@
       </w:rPr>
     </w:lvl>
   </w:abstractNum>
-  <w:abstractNum w:abstractNumId="2" w15:restartNumberingAfterBreak="0">
+  <w:abstractNum w:abstractNumId="3" w15:restartNumberingAfterBreak="0">
     <w:nsid w:val="53176F5F"/>
     <w:multiLevelType w:val="hybridMultilevel"/>
     <w:tmpl w:val="467EB722"/>
@@ -3495,7 +5644,7 @@
       </w:pPr>
     </w:lvl>
   </w:abstractNum>
-  <w:abstractNum w:abstractNumId="3" w15:restartNumberingAfterBreak="0">
+  <w:abstractNum w:abstractNumId="4" w15:restartNumberingAfterBreak="0">
     <w:nsid w:val="53C608D5"/>
     <w:multiLevelType w:val="hybridMultilevel"/>
     <w:tmpl w:val="E83CD986"/>
@@ -3585,16 +5734,19 @@
     </w:lvl>
   </w:abstractNum>
   <w:num w:numId="1" w16cid:durableId="1240677027">
-    <w:abstractNumId w:val="1"/>
+    <w:abstractNumId w:val="2"/>
   </w:num>
   <w:num w:numId="2" w16cid:durableId="1465001297">
     <w:abstractNumId w:val="0"/>
   </w:num>
   <w:num w:numId="3" w16cid:durableId="1709838419">
+    <w:abstractNumId w:val="4"/>
+  </w:num>
+  <w:num w:numId="4" w16cid:durableId="423261574">
     <w:abstractNumId w:val="3"/>
   </w:num>
-  <w:num w:numId="4" w16cid:durableId="423261574">
-    <w:abstractNumId w:val="2"/>
+  <w:num w:numId="5" w16cid:durableId="895703482">
+    <w:abstractNumId w:val="1"/>
   </w:num>
 </w:numbering>
 </file>

</xml_diff>